<commit_message>
This commit is to test the modification.
</commit_message>
<xml_diff>
--- a/Section 12/Inheritance.docx
+++ b/Section 12/Inheritance.docx
@@ -1497,9 +1497,246 @@
           <w:szCs w:val="52"/>
           <w:lang w:val="en-GB"/>
         </w:rPr>
-        <w:t>12</w:t>
-      </w:r>
-      <w:r>
+        <w:t>126. Method Overriding.</w:t>
+      </w:r>
+    </w:p>
+    <w:p>
+      <w:pPr>
+        <w:ind w:left="0"/>
+        <w:rPr>
+          <w:rFonts w:ascii="Arial" w:hAnsi="Arial" w:cs="Arial"/>
+          <w:b/>
+          <w:bCs/>
+          <w:sz w:val="32"/>
+          <w:szCs w:val="32"/>
+          <w:lang w:val="en-GB"/>
+        </w:rPr>
+      </w:pPr>
+    </w:p>
+    <w:p>
+      <w:pPr>
+        <w:ind w:left="0"/>
+        <w:rPr>
+          <w:rFonts w:ascii="Arial" w:hAnsi="Arial" w:cs="Arial"/>
+          <w:sz w:val="32"/>
+          <w:szCs w:val="32"/>
+          <w:lang w:val="en-GB"/>
+        </w:rPr>
+      </w:pPr>
+      <w:r>
+        <w:rPr>
+          <w:rFonts w:ascii="Arial" w:hAnsi="Arial" w:cs="Arial"/>
+          <w:sz w:val="32"/>
+          <w:szCs w:val="32"/>
+          <w:lang w:val="en-GB"/>
+        </w:rPr>
+        <w:t xml:space="preserve">1. </w:t>
+      </w:r>
+      <w:r>
+        <w:rPr>
+          <w:rFonts w:ascii="Arial" w:hAnsi="Arial" w:cs="Arial"/>
+          <w:b/>
+          <w:bCs/>
+          <w:sz w:val="32"/>
+          <w:szCs w:val="32"/>
+          <w:lang w:val="en-GB"/>
+        </w:rPr>
+        <w:t xml:space="preserve">Method Overriding: </w:t>
+      </w:r>
+      <w:r>
+        <w:rPr>
+          <w:rFonts w:ascii="Arial" w:hAnsi="Arial" w:cs="Arial"/>
+          <w:sz w:val="32"/>
+          <w:szCs w:val="32"/>
+          <w:lang w:val="en-GB"/>
+        </w:rPr>
+        <w:t>It is redefining the method of super class into child class.</w:t>
+      </w:r>
+    </w:p>
+    <w:p>
+      <w:pPr>
+        <w:ind w:left="0"/>
+        <w:rPr>
+          <w:rFonts w:ascii="Arial" w:hAnsi="Arial" w:cs="Arial"/>
+          <w:sz w:val="32"/>
+          <w:szCs w:val="32"/>
+          <w:lang w:val="en-GB"/>
+        </w:rPr>
+      </w:pPr>
+      <w:r>
+        <w:rPr>
+          <w:rFonts w:ascii="Arial" w:hAnsi="Arial" w:cs="Arial"/>
+          <w:sz w:val="32"/>
+          <w:szCs w:val="32"/>
+          <w:lang w:val="en-GB"/>
+        </w:rPr>
+        <w:t>Method of super class is shadowed and child class method is visible.</w:t>
+      </w:r>
+    </w:p>
+    <w:p>
+      <w:pPr>
+        <w:ind w:left="0"/>
+        <w:rPr>
+          <w:rFonts w:ascii="Arial" w:hAnsi="Arial" w:cs="Arial"/>
+          <w:sz w:val="32"/>
+          <w:szCs w:val="32"/>
+          <w:lang w:val="en-GB"/>
+        </w:rPr>
+      </w:pPr>
+      <w:r>
+        <w:rPr>
+          <w:rFonts w:ascii="Arial" w:hAnsi="Arial" w:cs="Arial"/>
+          <w:sz w:val="32"/>
+          <w:szCs w:val="32"/>
+          <w:lang w:val="en-GB"/>
+        </w:rPr>
+        <w:t>2.</w:t>
+      </w:r>
+      <w:r>
+        <w:rPr>
+          <w:rFonts w:ascii="Arial" w:hAnsi="Arial" w:cs="Arial"/>
+          <w:sz w:val="32"/>
+          <w:szCs w:val="32"/>
+          <w:lang w:val="en-GB"/>
+        </w:rPr>
+        <w:t xml:space="preserve"> </w:t>
+      </w:r>
+      <w:r>
+        <w:rPr>
+          <w:rFonts w:ascii="Arial" w:hAnsi="Arial" w:cs="Arial"/>
+          <w:b/>
+          <w:bCs/>
+          <w:sz w:val="32"/>
+          <w:szCs w:val="32"/>
+          <w:lang w:val="en-GB"/>
+        </w:rPr>
+        <w:t>Dynamic Method Dispatch:</w:t>
+      </w:r>
+      <w:r>
+        <w:rPr>
+          <w:rFonts w:ascii="Arial" w:hAnsi="Arial" w:cs="Arial"/>
+          <w:b/>
+          <w:bCs/>
+          <w:sz w:val="32"/>
+          <w:szCs w:val="32"/>
+          <w:lang w:val="en-GB"/>
+        </w:rPr>
+        <w:t xml:space="preserve"> </w:t>
+      </w:r>
+      <w:r>
+        <w:rPr>
+          <w:rFonts w:ascii="Arial" w:hAnsi="Arial" w:cs="Arial"/>
+          <w:sz w:val="32"/>
+          <w:szCs w:val="32"/>
+          <w:lang w:val="en-GB"/>
+        </w:rPr>
+        <w:t>A super class reference holding the object of subclass and overridden method is called.</w:t>
+      </w:r>
+      <w:r>
+        <w:rPr>
+          <w:rFonts w:ascii="Arial" w:hAnsi="Arial" w:cs="Arial"/>
+          <w:sz w:val="32"/>
+          <w:szCs w:val="32"/>
+          <w:lang w:val="en-GB"/>
+        </w:rPr>
+        <w:t xml:space="preserve"> The method of an object is called.</w:t>
+      </w:r>
+      <w:r>
+        <w:rPr>
+          <w:rFonts w:ascii="Arial" w:hAnsi="Arial" w:cs="Arial"/>
+          <w:sz w:val="32"/>
+          <w:szCs w:val="32"/>
+          <w:lang w:val="en-GB"/>
+        </w:rPr>
+        <w:t xml:space="preserve"> </w:t>
+      </w:r>
+      <w:r>
+        <w:rPr>
+          <w:rFonts w:ascii="Arial" w:hAnsi="Arial" w:cs="Arial"/>
+          <w:sz w:val="32"/>
+          <w:szCs w:val="32"/>
+          <w:lang w:val="en-GB"/>
+        </w:rPr>
+        <w:t xml:space="preserve"> But we can’t do opposite.</w:t>
+      </w:r>
+    </w:p>
+    <w:p>
+      <w:pPr>
+        <w:ind w:left="0"/>
+        <w:rPr>
+          <w:rFonts w:ascii="Arial" w:hAnsi="Arial" w:cs="Arial"/>
+          <w:sz w:val="32"/>
+          <w:szCs w:val="32"/>
+          <w:lang w:val="en-GB"/>
+        </w:rPr>
+      </w:pPr>
+      <w:r>
+        <w:rPr>
+          <w:rFonts w:ascii="Arial" w:hAnsi="Arial" w:cs="Arial"/>
+          <w:sz w:val="32"/>
+          <w:szCs w:val="32"/>
+          <w:lang w:val="en-GB"/>
+        </w:rPr>
+        <w:t>3. Method will called depending on the object not on the reference.</w:t>
+      </w:r>
+    </w:p>
+    <w:p>
+      <w:pPr>
+        <w:ind w:left="0"/>
+        <w:rPr>
+          <w:rFonts w:ascii="Arial" w:hAnsi="Arial" w:cs="Arial"/>
+          <w:sz w:val="32"/>
+          <w:szCs w:val="32"/>
+          <w:lang w:val="en-GB"/>
+        </w:rPr>
+      </w:pPr>
+      <w:r>
+        <w:rPr>
+          <w:rFonts w:ascii="Arial" w:hAnsi="Arial" w:cs="Arial"/>
+          <w:sz w:val="32"/>
+          <w:szCs w:val="32"/>
+          <w:lang w:val="en-GB"/>
+        </w:rPr>
+        <w:t xml:space="preserve">4. </w:t>
+      </w:r>
+      <w:r>
+        <w:rPr>
+          <w:rFonts w:ascii="Arial" w:hAnsi="Arial" w:cs="Arial"/>
+          <w:b/>
+          <w:bCs/>
+          <w:sz w:val="32"/>
+          <w:szCs w:val="32"/>
+          <w:lang w:val="en-GB"/>
+        </w:rPr>
+        <w:t xml:space="preserve">Philosophy: </w:t>
+      </w:r>
+    </w:p>
+    <w:p>
+      <w:pPr>
+        <w:ind w:left="0"/>
+        <w:rPr>
+          <w:rFonts w:ascii="Arial" w:hAnsi="Arial" w:cs="Arial"/>
+          <w:sz w:val="32"/>
+          <w:szCs w:val="32"/>
+          <w:lang w:val="en-GB"/>
+        </w:rPr>
+      </w:pPr>
+    </w:p>
+    <w:p>
+      <w:pPr>
+        <w:ind w:left="0"/>
+        <w:rPr>
+          <w:rFonts w:ascii="Arial" w:hAnsi="Arial" w:cs="Arial"/>
+          <w:sz w:val="32"/>
+          <w:szCs w:val="32"/>
+          <w:lang w:val="en-GB"/>
+        </w:rPr>
+      </w:pPr>
+    </w:p>
+    <w:p>
+      <w:pPr>
+        <w:ind w:left="0"/>
+        <w:jc w:val="center"/>
         <w:rPr>
           <w:rFonts w:ascii="Arial" w:hAnsi="Arial" w:cs="Arial"/>
           <w:b/>
@@ -1508,246 +1745,8 @@
           <w:szCs w:val="52"/>
           <w:lang w:val="en-GB"/>
         </w:rPr>
-        <w:t>6. Method Overriding.</w:t>
-      </w:r>
-    </w:p>
-    <w:p>
-      <w:pPr>
-        <w:ind w:left="0"/>
-        <w:rPr>
-          <w:rFonts w:ascii="Arial" w:hAnsi="Arial" w:cs="Arial"/>
-          <w:b/>
-          <w:bCs/>
-          <w:sz w:val="32"/>
-          <w:szCs w:val="32"/>
-          <w:lang w:val="en-GB"/>
-        </w:rPr>
-      </w:pPr>
-    </w:p>
-    <w:p>
-      <w:pPr>
-        <w:ind w:left="0"/>
-        <w:rPr>
-          <w:rFonts w:ascii="Arial" w:hAnsi="Arial" w:cs="Arial"/>
-          <w:sz w:val="32"/>
-          <w:szCs w:val="32"/>
-          <w:lang w:val="en-GB"/>
-        </w:rPr>
-      </w:pPr>
-      <w:r>
-        <w:rPr>
-          <w:rFonts w:ascii="Arial" w:hAnsi="Arial" w:cs="Arial"/>
-          <w:sz w:val="32"/>
-          <w:szCs w:val="32"/>
-          <w:lang w:val="en-GB"/>
-        </w:rPr>
-        <w:t xml:space="preserve">1. </w:t>
-      </w:r>
-      <w:r>
-        <w:rPr>
-          <w:rFonts w:ascii="Arial" w:hAnsi="Arial" w:cs="Arial"/>
-          <w:b/>
-          <w:bCs/>
-          <w:sz w:val="32"/>
-          <w:szCs w:val="32"/>
-          <w:lang w:val="en-GB"/>
-        </w:rPr>
-        <w:t xml:space="preserve">Method Overriding: </w:t>
-      </w:r>
-      <w:r>
-        <w:rPr>
-          <w:rFonts w:ascii="Arial" w:hAnsi="Arial" w:cs="Arial"/>
-          <w:sz w:val="32"/>
-          <w:szCs w:val="32"/>
-          <w:lang w:val="en-GB"/>
-        </w:rPr>
-        <w:t>It is redefining the method of super class into child class.</w:t>
-      </w:r>
-    </w:p>
-    <w:p>
-      <w:pPr>
-        <w:ind w:left="0"/>
-        <w:rPr>
-          <w:rFonts w:ascii="Arial" w:hAnsi="Arial" w:cs="Arial"/>
-          <w:sz w:val="32"/>
-          <w:szCs w:val="32"/>
-          <w:lang w:val="en-GB"/>
-        </w:rPr>
-      </w:pPr>
-      <w:r>
-        <w:rPr>
-          <w:rFonts w:ascii="Arial" w:hAnsi="Arial" w:cs="Arial"/>
-          <w:sz w:val="32"/>
-          <w:szCs w:val="32"/>
-          <w:lang w:val="en-GB"/>
-        </w:rPr>
-        <w:t>Method of super class is shadowed and child class method is visible.</w:t>
-      </w:r>
-    </w:p>
-    <w:p>
-      <w:pPr>
-        <w:ind w:left="0"/>
-        <w:rPr>
-          <w:rFonts w:ascii="Arial" w:hAnsi="Arial" w:cs="Arial"/>
-          <w:sz w:val="32"/>
-          <w:szCs w:val="32"/>
-          <w:lang w:val="en-GB"/>
-        </w:rPr>
-      </w:pPr>
-      <w:r>
-        <w:rPr>
-          <w:rFonts w:ascii="Arial" w:hAnsi="Arial" w:cs="Arial"/>
-          <w:sz w:val="32"/>
-          <w:szCs w:val="32"/>
-          <w:lang w:val="en-GB"/>
-        </w:rPr>
-        <w:t>2.</w:t>
-      </w:r>
-      <w:r>
-        <w:rPr>
-          <w:rFonts w:ascii="Arial" w:hAnsi="Arial" w:cs="Arial"/>
-          <w:sz w:val="32"/>
-          <w:szCs w:val="32"/>
-          <w:lang w:val="en-GB"/>
-        </w:rPr>
-        <w:t xml:space="preserve"> </w:t>
-      </w:r>
-      <w:r>
-        <w:rPr>
-          <w:rFonts w:ascii="Arial" w:hAnsi="Arial" w:cs="Arial"/>
-          <w:b/>
-          <w:bCs/>
-          <w:sz w:val="32"/>
-          <w:szCs w:val="32"/>
-          <w:lang w:val="en-GB"/>
-        </w:rPr>
-        <w:t>Dynamic Method Dispatch:</w:t>
-      </w:r>
-      <w:r>
-        <w:rPr>
-          <w:rFonts w:ascii="Arial" w:hAnsi="Arial" w:cs="Arial"/>
-          <w:b/>
-          <w:bCs/>
-          <w:sz w:val="32"/>
-          <w:szCs w:val="32"/>
-          <w:lang w:val="en-GB"/>
-        </w:rPr>
-        <w:t xml:space="preserve"> </w:t>
-      </w:r>
-      <w:r>
-        <w:rPr>
-          <w:rFonts w:ascii="Arial" w:hAnsi="Arial" w:cs="Arial"/>
-          <w:sz w:val="32"/>
-          <w:szCs w:val="32"/>
-          <w:lang w:val="en-GB"/>
-        </w:rPr>
-        <w:t>A super class reference holding the object of subclass and overridden method is called.</w:t>
-      </w:r>
-      <w:r>
-        <w:rPr>
-          <w:rFonts w:ascii="Arial" w:hAnsi="Arial" w:cs="Arial"/>
-          <w:sz w:val="32"/>
-          <w:szCs w:val="32"/>
-          <w:lang w:val="en-GB"/>
-        </w:rPr>
-        <w:t xml:space="preserve"> The method of an object is called.</w:t>
-      </w:r>
-      <w:r>
-        <w:rPr>
-          <w:rFonts w:ascii="Arial" w:hAnsi="Arial" w:cs="Arial"/>
-          <w:sz w:val="32"/>
-          <w:szCs w:val="32"/>
-          <w:lang w:val="en-GB"/>
-        </w:rPr>
-        <w:t xml:space="preserve"> </w:t>
-      </w:r>
-      <w:r>
-        <w:rPr>
-          <w:rFonts w:ascii="Arial" w:hAnsi="Arial" w:cs="Arial"/>
-          <w:sz w:val="32"/>
-          <w:szCs w:val="32"/>
-          <w:lang w:val="en-GB"/>
-        </w:rPr>
-        <w:t xml:space="preserve"> But we can’t do opposite.</w:t>
-      </w:r>
-    </w:p>
-    <w:p>
-      <w:pPr>
-        <w:ind w:left="0"/>
-        <w:rPr>
-          <w:rFonts w:ascii="Arial" w:hAnsi="Arial" w:cs="Arial"/>
-          <w:sz w:val="32"/>
-          <w:szCs w:val="32"/>
-          <w:lang w:val="en-GB"/>
-        </w:rPr>
-      </w:pPr>
-      <w:r>
-        <w:rPr>
-          <w:rFonts w:ascii="Arial" w:hAnsi="Arial" w:cs="Arial"/>
-          <w:sz w:val="32"/>
-          <w:szCs w:val="32"/>
-          <w:lang w:val="en-GB"/>
-        </w:rPr>
-        <w:t>3. Method will called depending on the object not on the reference.</w:t>
-      </w:r>
-    </w:p>
-    <w:p>
-      <w:pPr>
-        <w:ind w:left="0"/>
-        <w:rPr>
-          <w:rFonts w:ascii="Arial" w:hAnsi="Arial" w:cs="Arial"/>
-          <w:sz w:val="32"/>
-          <w:szCs w:val="32"/>
-          <w:lang w:val="en-GB"/>
-        </w:rPr>
-      </w:pPr>
-      <w:r>
-        <w:rPr>
-          <w:rFonts w:ascii="Arial" w:hAnsi="Arial" w:cs="Arial"/>
-          <w:sz w:val="32"/>
-          <w:szCs w:val="32"/>
-          <w:lang w:val="en-GB"/>
-        </w:rPr>
-        <w:t xml:space="preserve">4. </w:t>
-      </w:r>
-      <w:r>
-        <w:rPr>
-          <w:rFonts w:ascii="Arial" w:hAnsi="Arial" w:cs="Arial"/>
-          <w:b/>
-          <w:bCs/>
-          <w:sz w:val="32"/>
-          <w:szCs w:val="32"/>
-          <w:lang w:val="en-GB"/>
-        </w:rPr>
-        <w:t xml:space="preserve">Philosophy: </w:t>
-      </w:r>
-    </w:p>
-    <w:p>
-      <w:pPr>
-        <w:ind w:left="0"/>
-        <w:rPr>
-          <w:rFonts w:ascii="Arial" w:hAnsi="Arial" w:cs="Arial"/>
-          <w:sz w:val="32"/>
-          <w:szCs w:val="32"/>
-          <w:lang w:val="en-GB"/>
-        </w:rPr>
-      </w:pPr>
-    </w:p>
-    <w:p>
-      <w:pPr>
-        <w:ind w:left="0"/>
-        <w:rPr>
-          <w:rFonts w:ascii="Arial" w:hAnsi="Arial" w:cs="Arial"/>
-          <w:sz w:val="32"/>
-          <w:szCs w:val="32"/>
-          <w:lang w:val="en-GB"/>
-        </w:rPr>
-      </w:pPr>
-    </w:p>
-    <w:p>
-      <w:pPr>
-        <w:ind w:left="0"/>
-        <w:jc w:val="center"/>
+      </w:pPr>
+      <w:r>
         <w:rPr>
           <w:rFonts w:ascii="Arial" w:hAnsi="Arial" w:cs="Arial"/>
           <w:b/>
@@ -1756,7 +1755,8 @@
           <w:szCs w:val="52"/>
           <w:lang w:val="en-GB"/>
         </w:rPr>
-      </w:pPr>
+        <w:t>12</w:t>
+      </w:r>
       <w:r>
         <w:rPr>
           <w:rFonts w:ascii="Arial" w:hAnsi="Arial" w:cs="Arial"/>
@@ -1766,7 +1766,7 @@
           <w:szCs w:val="52"/>
           <w:lang w:val="en-GB"/>
         </w:rPr>
-        <w:t>12</w:t>
+        <w:t>7</w:t>
       </w:r>
       <w:r>
         <w:rPr>
@@ -1777,9 +1777,24 @@
           <w:szCs w:val="52"/>
           <w:lang w:val="en-GB"/>
         </w:rPr>
-        <w:t>7</w:t>
-      </w:r>
-      <w:r>
+        <w:t>. Practicing: Method Overriding.</w:t>
+      </w:r>
+    </w:p>
+    <w:p>
+      <w:pPr>
+        <w:ind w:left="0"/>
+        <w:rPr>
+          <w:rFonts w:ascii="Arial" w:hAnsi="Arial" w:cs="Arial"/>
+          <w:sz w:val="32"/>
+          <w:szCs w:val="32"/>
+          <w:lang w:val="en-GB"/>
+        </w:rPr>
+      </w:pPr>
+    </w:p>
+    <w:p>
+      <w:pPr>
+        <w:ind w:left="0"/>
+        <w:jc w:val="center"/>
         <w:rPr>
           <w:rFonts w:ascii="Arial" w:hAnsi="Arial" w:cs="Arial"/>
           <w:b/>
@@ -1788,24 +1803,8 @@
           <w:szCs w:val="52"/>
           <w:lang w:val="en-GB"/>
         </w:rPr>
-        <w:t>. Practicing: Method Overriding.</w:t>
-      </w:r>
-    </w:p>
-    <w:p>
-      <w:pPr>
-        <w:ind w:left="0"/>
-        <w:rPr>
-          <w:rFonts w:ascii="Arial" w:hAnsi="Arial" w:cs="Arial"/>
-          <w:sz w:val="32"/>
-          <w:szCs w:val="32"/>
-          <w:lang w:val="en-GB"/>
-        </w:rPr>
-      </w:pPr>
-    </w:p>
-    <w:p>
-      <w:pPr>
-        <w:ind w:left="0"/>
-        <w:jc w:val="center"/>
+      </w:pPr>
+      <w:r>
         <w:rPr>
           <w:rFonts w:ascii="Arial" w:hAnsi="Arial" w:cs="Arial"/>
           <w:b/>
@@ -1814,7 +1813,8 @@
           <w:szCs w:val="52"/>
           <w:lang w:val="en-GB"/>
         </w:rPr>
-      </w:pPr>
+        <w:t>12</w:t>
+      </w:r>
       <w:r>
         <w:rPr>
           <w:rFonts w:ascii="Arial" w:hAnsi="Arial" w:cs="Arial"/>
@@ -1824,7 +1824,7 @@
           <w:szCs w:val="52"/>
           <w:lang w:val="en-GB"/>
         </w:rPr>
-        <w:t>12</w:t>
+        <w:t>8</w:t>
       </w:r>
       <w:r>
         <w:rPr>
@@ -1835,9 +1835,53 @@
           <w:szCs w:val="52"/>
           <w:lang w:val="en-GB"/>
         </w:rPr>
-        <w:t>8</w:t>
-      </w:r>
-      <w:r>
+        <w:t>. Example #1: Method Overriding.</w:t>
+      </w:r>
+    </w:p>
+    <w:p>
+      <w:pPr>
+        <w:ind w:left="0"/>
+        <w:rPr>
+          <w:rFonts w:ascii="Arial" w:hAnsi="Arial" w:cs="Arial"/>
+          <w:sz w:val="32"/>
+          <w:szCs w:val="32"/>
+          <w:lang w:val="en-GB"/>
+        </w:rPr>
+      </w:pPr>
+      <w:r>
+        <w:rPr>
+          <w:rFonts w:ascii="Arial" w:hAnsi="Arial" w:cs="Arial"/>
+          <w:sz w:val="32"/>
+          <w:szCs w:val="32"/>
+          <w:lang w:val="en-GB"/>
+        </w:rPr>
+        <w:t>1. We can call smart tv a tv but we can’t called tv a smart tv.</w:t>
+      </w:r>
+    </w:p>
+    <w:p>
+      <w:pPr>
+        <w:ind w:left="0"/>
+        <w:rPr>
+          <w:rFonts w:ascii="Arial" w:hAnsi="Arial" w:cs="Arial"/>
+          <w:sz w:val="32"/>
+          <w:szCs w:val="32"/>
+          <w:lang w:val="en-GB"/>
+        </w:rPr>
+      </w:pPr>
+      <w:r>
+        <w:rPr>
+          <w:rFonts w:ascii="Arial" w:hAnsi="Arial" w:cs="Arial"/>
+          <w:sz w:val="32"/>
+          <w:szCs w:val="32"/>
+          <w:lang w:val="en-GB"/>
+        </w:rPr>
+        <w:t xml:space="preserve">2. </w:t>
+      </w:r>
+    </w:p>
+    <w:p>
+      <w:pPr>
+        <w:ind w:left="0"/>
+        <w:jc w:val="center"/>
         <w:rPr>
           <w:rFonts w:ascii="Arial" w:hAnsi="Arial" w:cs="Arial"/>
           <w:b/>
@@ -1846,48 +1890,7 @@
           <w:szCs w:val="52"/>
           <w:lang w:val="en-GB"/>
         </w:rPr>
-        <w:t>. Example #1: Method Overriding.</w:t>
-      </w:r>
-    </w:p>
-    <w:p>
-      <w:pPr>
-        <w:ind w:left="0"/>
-        <w:rPr>
-          <w:rFonts w:ascii="Arial" w:hAnsi="Arial" w:cs="Arial"/>
-          <w:sz w:val="32"/>
-          <w:szCs w:val="32"/>
-          <w:lang w:val="en-GB"/>
-        </w:rPr>
-      </w:pPr>
-      <w:r>
-        <w:rPr>
-          <w:rFonts w:ascii="Arial" w:hAnsi="Arial" w:cs="Arial"/>
-          <w:sz w:val="32"/>
-          <w:szCs w:val="32"/>
-          <w:lang w:val="en-GB"/>
-        </w:rPr>
-        <w:t>1. We can call smart tv a tv but we can’t called tv a smart tv.</w:t>
-      </w:r>
-    </w:p>
-    <w:p>
-      <w:pPr>
-        <w:ind w:left="0"/>
-        <w:rPr>
-          <w:rFonts w:ascii="Arial" w:hAnsi="Arial" w:cs="Arial"/>
-          <w:sz w:val="32"/>
-          <w:szCs w:val="32"/>
-          <w:lang w:val="en-GB"/>
-        </w:rPr>
-      </w:pPr>
-      <w:r>
-        <w:rPr>
-          <w:rFonts w:ascii="Arial" w:hAnsi="Arial" w:cs="Arial"/>
-          <w:sz w:val="32"/>
-          <w:szCs w:val="32"/>
-          <w:lang w:val="en-GB"/>
-        </w:rPr>
-        <w:t xml:space="preserve">2. </w:t>
-      </w:r>
+      </w:pPr>
     </w:p>
     <w:p>
       <w:pPr>
@@ -1902,11 +1905,7 @@
           <w:lang w:val="en-GB"/>
         </w:rPr>
       </w:pPr>
-    </w:p>
-    <w:p>
-      <w:pPr>
-        <w:ind w:left="0"/>
-        <w:jc w:val="center"/>
+      <w:r>
         <w:rPr>
           <w:rFonts w:ascii="Arial" w:hAnsi="Arial" w:cs="Arial"/>
           <w:b/>
@@ -1915,7 +1914,9 @@
           <w:szCs w:val="52"/>
           <w:lang w:val="en-GB"/>
         </w:rPr>
-      </w:pPr>
+        <w:lastRenderedPageBreak/>
+        <w:t>12</w:t>
+      </w:r>
       <w:r>
         <w:rPr>
           <w:rFonts w:ascii="Arial" w:hAnsi="Arial" w:cs="Arial"/>
@@ -1925,8 +1926,7 @@
           <w:szCs w:val="52"/>
           <w:lang w:val="en-GB"/>
         </w:rPr>
-        <w:lastRenderedPageBreak/>
-        <w:t>12</w:t>
+        <w:t>9</w:t>
       </w:r>
       <w:r>
         <w:rPr>
@@ -1937,9 +1937,13 @@
           <w:szCs w:val="52"/>
           <w:lang w:val="en-GB"/>
         </w:rPr>
-        <w:t>9</w:t>
-      </w:r>
-      <w:r>
+        <w:t>. Example #2: Method Overriding.</w:t>
+      </w:r>
+    </w:p>
+    <w:p>
+      <w:pPr>
+        <w:ind w:left="0"/>
+        <w:jc w:val="center"/>
         <w:rPr>
           <w:rFonts w:ascii="Arial" w:hAnsi="Arial" w:cs="Arial"/>
           <w:b/>
@@ -1948,9 +1952,12 @@
           <w:szCs w:val="52"/>
           <w:lang w:val="en-GB"/>
         </w:rPr>
-        <w:t>. Example #</w:t>
-      </w:r>
-      <w:r>
+      </w:pPr>
+    </w:p>
+    <w:p>
+      <w:pPr>
+        <w:ind w:left="0"/>
+        <w:jc w:val="center"/>
         <w:rPr>
           <w:rFonts w:ascii="Arial" w:hAnsi="Arial" w:cs="Arial"/>
           <w:b/>
@@ -1959,8 +1966,7 @@
           <w:szCs w:val="52"/>
           <w:lang w:val="en-GB"/>
         </w:rPr>
-        <w:t>2</w:t>
-      </w:r>
+      </w:pPr>
       <w:r>
         <w:rPr>
           <w:rFonts w:ascii="Arial" w:hAnsi="Arial" w:cs="Arial"/>
@@ -1970,7 +1976,207 @@
           <w:szCs w:val="52"/>
           <w:lang w:val="en-GB"/>
         </w:rPr>
-        <w:t>: Method Overriding.</w:t>
+        <w:t>130. Dynamic Method Dispatch.</w:t>
+      </w:r>
+    </w:p>
+    <w:p>
+      <w:pPr>
+        <w:ind w:left="0"/>
+        <w:rPr>
+          <w:rFonts w:ascii="Arial" w:hAnsi="Arial" w:cs="Arial"/>
+          <w:sz w:val="32"/>
+          <w:szCs w:val="32"/>
+          <w:lang w:val="en-GB"/>
+        </w:rPr>
+      </w:pPr>
+    </w:p>
+    <w:p>
+      <w:pPr>
+        <w:ind w:left="0"/>
+        <w:rPr>
+          <w:rFonts w:ascii="Arial" w:hAnsi="Arial" w:cs="Arial"/>
+          <w:sz w:val="32"/>
+          <w:szCs w:val="32"/>
+          <w:lang w:val="en-GB"/>
+        </w:rPr>
+      </w:pPr>
+      <w:r>
+        <w:rPr>
+          <w:rFonts w:ascii="Arial" w:hAnsi="Arial" w:cs="Arial"/>
+          <w:sz w:val="32"/>
+          <w:szCs w:val="32"/>
+          <w:lang w:val="en-GB"/>
+        </w:rPr>
+        <w:t xml:space="preserve">1. </w:t>
+      </w:r>
+      <w:r>
+        <w:rPr>
+          <w:rFonts w:ascii="Arial" w:hAnsi="Arial" w:cs="Arial"/>
+          <w:b/>
+          <w:bCs/>
+          <w:sz w:val="32"/>
+          <w:szCs w:val="32"/>
+          <w:lang w:val="en-GB"/>
+        </w:rPr>
+        <w:t>Dynamic Method Dispatch</w:t>
+      </w:r>
+      <w:r>
+        <w:rPr>
+          <w:rFonts w:ascii="Arial" w:hAnsi="Arial" w:cs="Arial"/>
+          <w:sz w:val="32"/>
+          <w:szCs w:val="32"/>
+          <w:lang w:val="en-GB"/>
+        </w:rPr>
+        <w:t xml:space="preserve"> is useful to achieving runtime polymorphism using method overriding.</w:t>
+      </w:r>
+    </w:p>
+    <w:p>
+      <w:pPr>
+        <w:ind w:left="0"/>
+        <w:rPr>
+          <w:rFonts w:ascii="Arial" w:hAnsi="Arial" w:cs="Arial"/>
+          <w:sz w:val="32"/>
+          <w:szCs w:val="32"/>
+          <w:lang w:val="en-GB"/>
+        </w:rPr>
+      </w:pPr>
+      <w:r>
+        <w:rPr>
+          <w:rFonts w:ascii="Arial" w:hAnsi="Arial" w:cs="Arial"/>
+          <w:sz w:val="32"/>
+          <w:szCs w:val="32"/>
+          <w:lang w:val="en-GB"/>
+        </w:rPr>
+        <w:t>2.</w:t>
+      </w:r>
+      <w:r>
+        <w:rPr>
+          <w:rFonts w:ascii="Arial" w:hAnsi="Arial" w:cs="Arial"/>
+          <w:sz w:val="32"/>
+          <w:szCs w:val="32"/>
+          <w:lang w:val="en-GB"/>
+        </w:rPr>
+        <w:t xml:space="preserve"> You can have supe class reference and object of sub class. Other way it is not allowed.</w:t>
+      </w:r>
+    </w:p>
+    <w:p>
+      <w:pPr>
+        <w:ind w:left="0"/>
+        <w:rPr>
+          <w:rFonts w:ascii="Arial" w:hAnsi="Arial" w:cs="Arial"/>
+          <w:sz w:val="32"/>
+          <w:szCs w:val="32"/>
+          <w:lang w:val="en-GB"/>
+        </w:rPr>
+      </w:pPr>
+      <w:r>
+        <w:rPr>
+          <w:rFonts w:ascii="Arial" w:hAnsi="Arial" w:cs="Arial"/>
+          <w:sz w:val="32"/>
+          <w:szCs w:val="32"/>
+          <w:lang w:val="en-GB"/>
+        </w:rPr>
+        <w:t xml:space="preserve">3. </w:t>
+      </w:r>
+      <w:r>
+        <w:rPr>
+          <w:rFonts w:ascii="Arial" w:hAnsi="Arial" w:cs="Arial"/>
+          <w:sz w:val="32"/>
+          <w:szCs w:val="32"/>
+          <w:lang w:val="en-GB"/>
+        </w:rPr>
+        <w:t>We can only call inherited and overridden methods.</w:t>
+      </w:r>
+    </w:p>
+    <w:p>
+      <w:pPr>
+        <w:ind w:left="0"/>
+        <w:rPr>
+          <w:rFonts w:ascii="Arial" w:hAnsi="Arial" w:cs="Arial"/>
+          <w:sz w:val="32"/>
+          <w:szCs w:val="32"/>
+          <w:lang w:val="en-GB"/>
+        </w:rPr>
+      </w:pPr>
+      <w:r>
+        <w:rPr>
+          <w:rFonts w:ascii="Arial" w:hAnsi="Arial" w:cs="Arial"/>
+          <w:sz w:val="32"/>
+          <w:szCs w:val="32"/>
+          <w:lang w:val="en-GB"/>
+        </w:rPr>
+        <w:t>4. A Super class holding object of sub class can call only methods of super class (which are inherited and overridden).</w:t>
+      </w:r>
+    </w:p>
+    <w:p>
+      <w:pPr>
+        <w:ind w:left="0"/>
+        <w:rPr>
+          <w:rFonts w:ascii="Arial" w:hAnsi="Arial" w:cs="Arial"/>
+          <w:sz w:val="32"/>
+          <w:szCs w:val="32"/>
+          <w:lang w:val="en-GB"/>
+        </w:rPr>
+      </w:pPr>
+      <w:r>
+        <w:rPr>
+          <w:rFonts w:ascii="Arial" w:hAnsi="Arial" w:cs="Arial"/>
+          <w:sz w:val="32"/>
+          <w:szCs w:val="32"/>
+          <w:lang w:val="en-GB"/>
+        </w:rPr>
+        <w:t>5. This is runtime polymorphism.</w:t>
+      </w:r>
+    </w:p>
+    <w:p>
+      <w:pPr>
+        <w:ind w:left="0"/>
+        <w:rPr>
+          <w:rFonts w:ascii="Arial" w:hAnsi="Arial" w:cs="Arial"/>
+          <w:sz w:val="32"/>
+          <w:szCs w:val="32"/>
+          <w:lang w:val="en-GB"/>
+        </w:rPr>
+      </w:pPr>
+      <w:r>
+        <w:rPr>
+          <w:rFonts w:ascii="Arial" w:hAnsi="Arial" w:cs="Arial"/>
+          <w:sz w:val="32"/>
+          <w:szCs w:val="32"/>
+          <w:lang w:val="en-GB"/>
+        </w:rPr>
+        <w:t>6. Methods are called based on object not based on the reference.</w:t>
+      </w:r>
+    </w:p>
+    <w:p>
+      <w:pPr>
+        <w:ind w:left="0"/>
+        <w:rPr>
+          <w:rFonts w:ascii="Arial" w:hAnsi="Arial" w:cs="Arial"/>
+          <w:sz w:val="32"/>
+          <w:szCs w:val="32"/>
+          <w:lang w:val="en-GB"/>
+        </w:rPr>
+      </w:pPr>
+    </w:p>
+    <w:p>
+      <w:pPr>
+        <w:ind w:left="0"/>
+        <w:rPr>
+          <w:rFonts w:ascii="Arial" w:hAnsi="Arial" w:cs="Arial"/>
+          <w:sz w:val="32"/>
+          <w:szCs w:val="32"/>
+          <w:lang w:val="en-GB"/>
+        </w:rPr>
+      </w:pPr>
+      <w:r>
+        <w:rPr>
+          <w:rFonts w:ascii="Arial" w:hAnsi="Arial" w:cs="Arial"/>
+          <w:sz w:val="32"/>
+          <w:szCs w:val="32"/>
+          <w:lang w:val="en-GB"/>
+        </w:rPr>
+        <w:t xml:space="preserve"> </w:t>
       </w:r>
     </w:p>
     <w:p>
@@ -1986,11 +2192,7 @@
           <w:lang w:val="en-GB"/>
         </w:rPr>
       </w:pPr>
-    </w:p>
-    <w:p>
-      <w:pPr>
-        <w:ind w:left="0"/>
-        <w:jc w:val="center"/>
+      <w:r>
         <w:rPr>
           <w:rFonts w:ascii="Arial" w:hAnsi="Arial" w:cs="Arial"/>
           <w:b/>
@@ -1999,7 +2201,8 @@
           <w:szCs w:val="52"/>
           <w:lang w:val="en-GB"/>
         </w:rPr>
-      </w:pPr>
+        <w:t xml:space="preserve">131. </w:t>
+      </w:r>
       <w:r>
         <w:rPr>
           <w:rFonts w:ascii="Arial" w:hAnsi="Arial" w:cs="Arial"/>
@@ -2009,213 +2212,12 @@
           <w:szCs w:val="52"/>
           <w:lang w:val="en-GB"/>
         </w:rPr>
-        <w:t>130. Dynamic Method Dispatch.</w:t>
-      </w:r>
-    </w:p>
-    <w:p>
-      <w:pPr>
-        <w:ind w:left="0"/>
-        <w:rPr>
-          <w:rFonts w:ascii="Arial" w:hAnsi="Arial" w:cs="Arial"/>
-          <w:sz w:val="32"/>
-          <w:szCs w:val="32"/>
-          <w:lang w:val="en-GB"/>
-        </w:rPr>
-      </w:pPr>
-    </w:p>
-    <w:p>
-      <w:pPr>
-        <w:ind w:left="0"/>
-        <w:rPr>
-          <w:rFonts w:ascii="Arial" w:hAnsi="Arial" w:cs="Arial"/>
-          <w:sz w:val="32"/>
-          <w:szCs w:val="32"/>
-          <w:lang w:val="en-GB"/>
-        </w:rPr>
-      </w:pPr>
-      <w:r>
-        <w:rPr>
-          <w:rFonts w:ascii="Arial" w:hAnsi="Arial" w:cs="Arial"/>
-          <w:sz w:val="32"/>
-          <w:szCs w:val="32"/>
-          <w:lang w:val="en-GB"/>
-        </w:rPr>
-        <w:t xml:space="preserve">1. </w:t>
-      </w:r>
-      <w:r>
-        <w:rPr>
-          <w:rFonts w:ascii="Arial" w:hAnsi="Arial" w:cs="Arial"/>
-          <w:b/>
-          <w:bCs/>
-          <w:sz w:val="32"/>
-          <w:szCs w:val="32"/>
-          <w:lang w:val="en-GB"/>
-        </w:rPr>
-        <w:t>Dynamic Method Dispatch</w:t>
-      </w:r>
-      <w:r>
-        <w:rPr>
-          <w:rFonts w:ascii="Arial" w:hAnsi="Arial" w:cs="Arial"/>
-          <w:sz w:val="32"/>
-          <w:szCs w:val="32"/>
-          <w:lang w:val="en-GB"/>
-        </w:rPr>
-        <w:t xml:space="preserve"> is useful to achieving runtime polymorphism using method overriding.</w:t>
-      </w:r>
-    </w:p>
-    <w:p>
-      <w:pPr>
-        <w:ind w:left="0"/>
-        <w:rPr>
-          <w:rFonts w:ascii="Arial" w:hAnsi="Arial" w:cs="Arial"/>
-          <w:sz w:val="32"/>
-          <w:szCs w:val="32"/>
-          <w:lang w:val="en-GB"/>
-        </w:rPr>
-      </w:pPr>
-      <w:r>
-        <w:rPr>
-          <w:rFonts w:ascii="Arial" w:hAnsi="Arial" w:cs="Arial"/>
-          <w:sz w:val="32"/>
-          <w:szCs w:val="32"/>
-          <w:lang w:val="en-GB"/>
-        </w:rPr>
-        <w:t>2.</w:t>
-      </w:r>
-      <w:r>
-        <w:rPr>
-          <w:rFonts w:ascii="Arial" w:hAnsi="Arial" w:cs="Arial"/>
-          <w:sz w:val="32"/>
-          <w:szCs w:val="32"/>
-          <w:lang w:val="en-GB"/>
-        </w:rPr>
-        <w:t xml:space="preserve"> You can have supe class reference and object of sub class. Other way it is not allowed.</w:t>
-      </w:r>
-    </w:p>
-    <w:p>
-      <w:pPr>
-        <w:ind w:left="0"/>
-        <w:rPr>
-          <w:rFonts w:ascii="Arial" w:hAnsi="Arial" w:cs="Arial"/>
-          <w:sz w:val="32"/>
-          <w:szCs w:val="32"/>
-          <w:lang w:val="en-GB"/>
-        </w:rPr>
-      </w:pPr>
-      <w:r>
-        <w:rPr>
-          <w:rFonts w:ascii="Arial" w:hAnsi="Arial" w:cs="Arial"/>
-          <w:sz w:val="32"/>
-          <w:szCs w:val="32"/>
-          <w:lang w:val="en-GB"/>
-        </w:rPr>
-        <w:t xml:space="preserve">3. </w:t>
-      </w:r>
-      <w:r>
-        <w:rPr>
-          <w:rFonts w:ascii="Arial" w:hAnsi="Arial" w:cs="Arial"/>
-          <w:sz w:val="32"/>
-          <w:szCs w:val="32"/>
-          <w:lang w:val="en-GB"/>
-        </w:rPr>
-        <w:t>We can only call inherited and overridden methods.</w:t>
-      </w:r>
-    </w:p>
-    <w:p>
-      <w:pPr>
-        <w:ind w:left="0"/>
-        <w:rPr>
-          <w:rFonts w:ascii="Arial" w:hAnsi="Arial" w:cs="Arial"/>
-          <w:sz w:val="32"/>
-          <w:szCs w:val="32"/>
-          <w:lang w:val="en-GB"/>
-        </w:rPr>
-      </w:pPr>
-      <w:r>
-        <w:rPr>
-          <w:rFonts w:ascii="Arial" w:hAnsi="Arial" w:cs="Arial"/>
-          <w:sz w:val="32"/>
-          <w:szCs w:val="32"/>
-          <w:lang w:val="en-GB"/>
-        </w:rPr>
-        <w:t>4. A Super class holding object of sub class can call only methods of super class (which are inherited and overridden).</w:t>
-      </w:r>
-    </w:p>
-    <w:p>
-      <w:pPr>
-        <w:ind w:left="0"/>
-        <w:rPr>
-          <w:rFonts w:ascii="Arial" w:hAnsi="Arial" w:cs="Arial"/>
-          <w:sz w:val="32"/>
-          <w:szCs w:val="32"/>
-          <w:lang w:val="en-GB"/>
-        </w:rPr>
-      </w:pPr>
-      <w:r>
-        <w:rPr>
-          <w:rFonts w:ascii="Arial" w:hAnsi="Arial" w:cs="Arial"/>
-          <w:sz w:val="32"/>
-          <w:szCs w:val="32"/>
-          <w:lang w:val="en-GB"/>
-        </w:rPr>
-        <w:t>5. This is runtime polymorphism.</w:t>
-      </w:r>
-    </w:p>
-    <w:p>
-      <w:pPr>
-        <w:ind w:left="0"/>
-        <w:rPr>
-          <w:rFonts w:ascii="Arial" w:hAnsi="Arial" w:cs="Arial"/>
-          <w:sz w:val="32"/>
-          <w:szCs w:val="32"/>
-          <w:lang w:val="en-GB"/>
-        </w:rPr>
-      </w:pPr>
-      <w:r>
-        <w:rPr>
-          <w:rFonts w:ascii="Arial" w:hAnsi="Arial" w:cs="Arial"/>
-          <w:sz w:val="32"/>
-          <w:szCs w:val="32"/>
-          <w:lang w:val="en-GB"/>
-        </w:rPr>
-        <w:t>6. Methods are called based on object not based on the reference.</w:t>
-      </w:r>
-    </w:p>
-    <w:p>
-      <w:pPr>
-        <w:ind w:left="0"/>
-        <w:rPr>
-          <w:rFonts w:ascii="Arial" w:hAnsi="Arial" w:cs="Arial"/>
-          <w:sz w:val="32"/>
-          <w:szCs w:val="32"/>
-          <w:lang w:val="en-GB"/>
-        </w:rPr>
-      </w:pPr>
-    </w:p>
-    <w:p>
-      <w:pPr>
-        <w:ind w:left="0"/>
-        <w:rPr>
-          <w:rFonts w:ascii="Arial" w:hAnsi="Arial" w:cs="Arial"/>
-          <w:sz w:val="32"/>
-          <w:szCs w:val="32"/>
-          <w:lang w:val="en-GB"/>
-        </w:rPr>
-      </w:pPr>
-      <w:r>
-        <w:rPr>
-          <w:rFonts w:ascii="Arial" w:hAnsi="Arial" w:cs="Arial"/>
-          <w:sz w:val="32"/>
-          <w:szCs w:val="32"/>
-          <w:lang w:val="en-GB"/>
-        </w:rPr>
-        <w:t xml:space="preserve"> </w:t>
-      </w:r>
-    </w:p>
-    <w:p>
-      <w:pPr>
-        <w:ind w:left="0"/>
-        <w:jc w:val="center"/>
+        <w:t>Practicing Dynamic Method Dispatch.</w:t>
+      </w:r>
+    </w:p>
+    <w:p>
+      <w:pPr>
+        <w:ind w:left="0"/>
         <w:rPr>
           <w:rFonts w:ascii="Arial" w:hAnsi="Arial" w:cs="Arial"/>
           <w:b/>
@@ -2225,7 +2227,11 @@
           <w:lang w:val="en-GB"/>
         </w:rPr>
       </w:pPr>
-      <w:r>
+    </w:p>
+    <w:p>
+      <w:pPr>
+        <w:ind w:left="0"/>
+        <w:jc w:val="center"/>
         <w:rPr>
           <w:rFonts w:ascii="Arial" w:hAnsi="Arial" w:cs="Arial"/>
           <w:b/>
@@ -2234,8 +2240,7 @@
           <w:szCs w:val="52"/>
           <w:lang w:val="en-GB"/>
         </w:rPr>
-        <w:t>13</w:t>
-      </w:r>
+      </w:pPr>
       <w:r>
         <w:rPr>
           <w:rFonts w:ascii="Arial" w:hAnsi="Arial" w:cs="Arial"/>
@@ -2245,9 +2250,196 @@
           <w:szCs w:val="52"/>
           <w:lang w:val="en-GB"/>
         </w:rPr>
-        <w:t xml:space="preserve">1. </w:t>
-      </w:r>
-      <w:r>
+        <w:t>132. Do’s and Don’ts of Overriding.</w:t>
+      </w:r>
+    </w:p>
+    <w:p>
+      <w:pPr>
+        <w:ind w:left="0"/>
+        <w:rPr>
+          <w:rFonts w:ascii="Arial" w:hAnsi="Arial" w:cs="Arial"/>
+          <w:sz w:val="32"/>
+          <w:szCs w:val="32"/>
+          <w:lang w:val="en-GB"/>
+        </w:rPr>
+      </w:pPr>
+    </w:p>
+    <w:p>
+      <w:pPr>
+        <w:ind w:left="0"/>
+        <w:rPr>
+          <w:rFonts w:ascii="Arial" w:hAnsi="Arial" w:cs="Arial"/>
+          <w:sz w:val="32"/>
+          <w:szCs w:val="32"/>
+          <w:lang w:val="en-GB"/>
+        </w:rPr>
+      </w:pPr>
+      <w:r>
+        <w:rPr>
+          <w:rFonts w:ascii="Arial" w:hAnsi="Arial" w:cs="Arial"/>
+          <w:sz w:val="32"/>
+          <w:szCs w:val="32"/>
+          <w:lang w:val="en-GB"/>
+        </w:rPr>
+        <w:t>1. Signature of the method must be same.</w:t>
+      </w:r>
+      <w:r>
+        <w:rPr>
+          <w:rFonts w:ascii="Arial" w:hAnsi="Arial" w:cs="Arial"/>
+          <w:sz w:val="32"/>
+          <w:szCs w:val="32"/>
+          <w:lang w:val="en-GB"/>
+        </w:rPr>
+        <w:t xml:space="preserve"> Otherwise it will become method overloading or totally different method.</w:t>
+      </w:r>
+    </w:p>
+    <w:p>
+      <w:pPr>
+        <w:ind w:left="0"/>
+        <w:rPr>
+          <w:rFonts w:ascii="Arial" w:hAnsi="Arial" w:cs="Arial"/>
+          <w:sz w:val="32"/>
+          <w:szCs w:val="32"/>
+          <w:lang w:val="en-GB"/>
+        </w:rPr>
+      </w:pPr>
+      <w:r>
+        <w:rPr>
+          <w:rFonts w:ascii="Arial" w:hAnsi="Arial" w:cs="Arial"/>
+          <w:sz w:val="32"/>
+          <w:szCs w:val="32"/>
+          <w:lang w:val="en-GB"/>
+        </w:rPr>
+        <w:t xml:space="preserve">2. </w:t>
+      </w:r>
+      <w:r>
+        <w:rPr>
+          <w:rFonts w:ascii="Arial" w:hAnsi="Arial" w:cs="Arial"/>
+          <w:sz w:val="32"/>
+          <w:szCs w:val="32"/>
+          <w:lang w:val="en-GB"/>
+        </w:rPr>
+        <w:t>We can return object using method.</w:t>
+      </w:r>
+    </w:p>
+    <w:p>
+      <w:pPr>
+        <w:ind w:left="0"/>
+        <w:rPr>
+          <w:rFonts w:ascii="Arial" w:hAnsi="Arial" w:cs="Arial"/>
+          <w:sz w:val="32"/>
+          <w:szCs w:val="32"/>
+          <w:lang w:val="en-GB"/>
+        </w:rPr>
+      </w:pPr>
+      <w:r>
+        <w:rPr>
+          <w:rFonts w:ascii="Arial" w:hAnsi="Arial" w:cs="Arial"/>
+          <w:sz w:val="32"/>
+          <w:szCs w:val="32"/>
+          <w:lang w:val="en-GB"/>
+        </w:rPr>
+        <w:t>3. We cannot override static and final methods.</w:t>
+      </w:r>
+    </w:p>
+    <w:p>
+      <w:pPr>
+        <w:ind w:left="0"/>
+        <w:rPr>
+          <w:rFonts w:ascii="Arial" w:hAnsi="Arial" w:cs="Arial"/>
+          <w:sz w:val="32"/>
+          <w:szCs w:val="32"/>
+          <w:lang w:val="en-GB"/>
+        </w:rPr>
+      </w:pPr>
+      <w:r>
+        <w:rPr>
+          <w:rFonts w:ascii="Arial" w:hAnsi="Arial" w:cs="Arial"/>
+          <w:sz w:val="32"/>
+          <w:szCs w:val="32"/>
+          <w:lang w:val="en-GB"/>
+        </w:rPr>
+        <w:t>4. There are three access modifiers.</w:t>
+      </w:r>
+    </w:p>
+    <w:p>
+      <w:pPr>
+        <w:ind w:left="0"/>
+        <w:rPr>
+          <w:rFonts w:ascii="Arial" w:hAnsi="Arial" w:cs="Arial"/>
+          <w:sz w:val="32"/>
+          <w:szCs w:val="32"/>
+          <w:lang w:val="en-GB"/>
+        </w:rPr>
+      </w:pPr>
+      <w:r>
+        <w:rPr>
+          <w:rFonts w:ascii="Arial" w:hAnsi="Arial" w:cs="Arial"/>
+          <w:sz w:val="32"/>
+          <w:szCs w:val="32"/>
+          <w:lang w:val="en-GB"/>
+        </w:rPr>
+        <w:tab/>
+        <w:t>a. public:</w:t>
+      </w:r>
+    </w:p>
+    <w:p>
+      <w:pPr>
+        <w:ind w:left="0"/>
+        <w:rPr>
+          <w:rFonts w:ascii="Arial" w:hAnsi="Arial" w:cs="Arial"/>
+          <w:sz w:val="32"/>
+          <w:szCs w:val="32"/>
+          <w:lang w:val="en-GB"/>
+        </w:rPr>
+      </w:pPr>
+      <w:r>
+        <w:rPr>
+          <w:rFonts w:ascii="Arial" w:hAnsi="Arial" w:cs="Arial"/>
+          <w:sz w:val="32"/>
+          <w:szCs w:val="32"/>
+          <w:lang w:val="en-GB"/>
+        </w:rPr>
+        <w:tab/>
+        <w:t>b. protected:</w:t>
+      </w:r>
+    </w:p>
+    <w:p>
+      <w:pPr>
+        <w:ind w:left="0"/>
+        <w:rPr>
+          <w:rFonts w:ascii="Arial" w:hAnsi="Arial" w:cs="Arial"/>
+          <w:sz w:val="32"/>
+          <w:szCs w:val="32"/>
+          <w:lang w:val="en-GB"/>
+        </w:rPr>
+      </w:pPr>
+      <w:r>
+        <w:rPr>
+          <w:rFonts w:ascii="Arial" w:hAnsi="Arial" w:cs="Arial"/>
+          <w:sz w:val="32"/>
+          <w:szCs w:val="32"/>
+          <w:lang w:val="en-GB"/>
+        </w:rPr>
+        <w:tab/>
+        <w:t>c. public:</w:t>
+      </w:r>
+    </w:p>
+    <w:p>
+      <w:pPr>
+        <w:ind w:left="0"/>
+        <w:rPr>
+          <w:rFonts w:ascii="Arial" w:hAnsi="Arial" w:cs="Arial"/>
+          <w:sz w:val="32"/>
+          <w:szCs w:val="32"/>
+          <w:lang w:val="en-GB"/>
+        </w:rPr>
+      </w:pPr>
+    </w:p>
+    <w:p>
+      <w:pPr>
+        <w:ind w:left="0"/>
+        <w:jc w:val="center"/>
         <w:rPr>
           <w:rFonts w:ascii="Arial" w:hAnsi="Arial" w:cs="Arial"/>
           <w:b/>
@@ -2256,12 +2448,8 @@
           <w:szCs w:val="52"/>
           <w:lang w:val="en-GB"/>
         </w:rPr>
-        <w:t>Practicing Dynamic Method Dispatch.</w:t>
-      </w:r>
-    </w:p>
-    <w:p>
-      <w:pPr>
-        <w:ind w:left="0"/>
+      </w:pPr>
+      <w:r>
         <w:rPr>
           <w:rFonts w:ascii="Arial" w:hAnsi="Arial" w:cs="Arial"/>
           <w:b/>
@@ -2270,82 +2458,59 @@
           <w:szCs w:val="52"/>
           <w:lang w:val="en-GB"/>
         </w:rPr>
-      </w:pPr>
-    </w:p>
-    <w:p>
-      <w:pPr>
-        <w:ind w:left="0"/>
-        <w:jc w:val="center"/>
-        <w:rPr>
-          <w:rFonts w:ascii="Arial" w:hAnsi="Arial" w:cs="Arial"/>
-          <w:b/>
-          <w:bCs/>
-          <w:sz w:val="52"/>
-          <w:szCs w:val="52"/>
-          <w:lang w:val="en-GB"/>
-        </w:rPr>
-      </w:pPr>
-      <w:r>
-        <w:rPr>
-          <w:rFonts w:ascii="Arial" w:hAnsi="Arial" w:cs="Arial"/>
-          <w:b/>
-          <w:bCs/>
-          <w:sz w:val="52"/>
-          <w:szCs w:val="52"/>
-          <w:lang w:val="en-GB"/>
-        </w:rPr>
-        <w:t>13</w:t>
-      </w:r>
-      <w:r>
-        <w:rPr>
-          <w:rFonts w:ascii="Arial" w:hAnsi="Arial" w:cs="Arial"/>
-          <w:b/>
-          <w:bCs/>
-          <w:sz w:val="52"/>
-          <w:szCs w:val="52"/>
-          <w:lang w:val="en-GB"/>
-        </w:rPr>
-        <w:t>2. Do’s and Don’ts of Overriding.</w:t>
-      </w:r>
-    </w:p>
-    <w:p>
-      <w:pPr>
-        <w:ind w:left="0"/>
-        <w:rPr>
-          <w:rFonts w:ascii="Arial" w:hAnsi="Arial" w:cs="Arial"/>
-          <w:sz w:val="32"/>
-          <w:szCs w:val="32"/>
-          <w:lang w:val="en-GB"/>
-        </w:rPr>
-      </w:pPr>
-    </w:p>
-    <w:p>
-      <w:pPr>
-        <w:ind w:left="0"/>
-        <w:rPr>
-          <w:rFonts w:ascii="Arial" w:hAnsi="Arial" w:cs="Arial"/>
-          <w:sz w:val="32"/>
-          <w:szCs w:val="32"/>
-          <w:lang w:val="en-GB"/>
-        </w:rPr>
-      </w:pPr>
-      <w:r>
-        <w:rPr>
-          <w:rFonts w:ascii="Arial" w:hAnsi="Arial" w:cs="Arial"/>
-          <w:sz w:val="32"/>
-          <w:szCs w:val="32"/>
-          <w:lang w:val="en-GB"/>
-        </w:rPr>
-        <w:t>1. Signature of the method must be same.</w:t>
-      </w:r>
-      <w:r>
-        <w:rPr>
-          <w:rFonts w:ascii="Arial" w:hAnsi="Arial" w:cs="Arial"/>
-          <w:sz w:val="32"/>
-          <w:szCs w:val="32"/>
-          <w:lang w:val="en-GB"/>
-        </w:rPr>
-        <w:t xml:space="preserve"> Otherwise it will become method overloading or totally different method.</w:t>
+        <w:lastRenderedPageBreak/>
+        <w:t>133. Polymorphism using overloading and overriding.</w:t>
+      </w:r>
+    </w:p>
+    <w:p>
+      <w:pPr>
+        <w:ind w:left="0"/>
+        <w:rPr>
+          <w:rFonts w:ascii="Arial" w:hAnsi="Arial" w:cs="Arial"/>
+          <w:sz w:val="32"/>
+          <w:szCs w:val="32"/>
+          <w:lang w:val="en-GB"/>
+        </w:rPr>
+      </w:pPr>
+    </w:p>
+    <w:p>
+      <w:pPr>
+        <w:ind w:left="0"/>
+        <w:rPr>
+          <w:rFonts w:ascii="Arial" w:hAnsi="Arial" w:cs="Arial"/>
+          <w:sz w:val="32"/>
+          <w:szCs w:val="32"/>
+          <w:lang w:val="en-GB"/>
+        </w:rPr>
+      </w:pPr>
+      <w:r>
+        <w:rPr>
+          <w:rFonts w:ascii="Arial" w:hAnsi="Arial" w:cs="Arial"/>
+          <w:sz w:val="32"/>
+          <w:szCs w:val="32"/>
+          <w:lang w:val="en-GB"/>
+        </w:rPr>
+        <w:t xml:space="preserve">1. </w:t>
+      </w:r>
+      <w:r>
+        <w:rPr>
+          <w:rFonts w:ascii="Arial" w:hAnsi="Arial" w:cs="Arial"/>
+          <w:b/>
+          <w:bCs/>
+          <w:sz w:val="32"/>
+          <w:szCs w:val="32"/>
+          <w:lang w:val="en-GB"/>
+        </w:rPr>
+        <w:t xml:space="preserve">Polymorphism: </w:t>
+      </w:r>
+      <w:r>
+        <w:rPr>
+          <w:rFonts w:ascii="Arial" w:hAnsi="Arial" w:cs="Arial"/>
+          <w:sz w:val="32"/>
+          <w:szCs w:val="32"/>
+          <w:lang w:val="en-GB"/>
+        </w:rPr>
+        <w:t>Same name, different actions.</w:t>
       </w:r>
     </w:p>
     <w:p>
@@ -2370,237 +2535,6 @@
       <w:r>
         <w:rPr>
           <w:rFonts w:ascii="Arial" w:hAnsi="Arial" w:cs="Arial"/>
-          <w:sz w:val="32"/>
-          <w:szCs w:val="32"/>
-          <w:lang w:val="en-GB"/>
-        </w:rPr>
-        <w:t>We can return object using method.</w:t>
-      </w:r>
-    </w:p>
-    <w:p>
-      <w:pPr>
-        <w:ind w:left="0"/>
-        <w:rPr>
-          <w:rFonts w:ascii="Arial" w:hAnsi="Arial" w:cs="Arial"/>
-          <w:sz w:val="32"/>
-          <w:szCs w:val="32"/>
-          <w:lang w:val="en-GB"/>
-        </w:rPr>
-      </w:pPr>
-      <w:r>
-        <w:rPr>
-          <w:rFonts w:ascii="Arial" w:hAnsi="Arial" w:cs="Arial"/>
-          <w:sz w:val="32"/>
-          <w:szCs w:val="32"/>
-          <w:lang w:val="en-GB"/>
-        </w:rPr>
-        <w:t>3. We cannot override static and final methods.</w:t>
-      </w:r>
-    </w:p>
-    <w:p>
-      <w:pPr>
-        <w:ind w:left="0"/>
-        <w:rPr>
-          <w:rFonts w:ascii="Arial" w:hAnsi="Arial" w:cs="Arial"/>
-          <w:sz w:val="32"/>
-          <w:szCs w:val="32"/>
-          <w:lang w:val="en-GB"/>
-        </w:rPr>
-      </w:pPr>
-      <w:r>
-        <w:rPr>
-          <w:rFonts w:ascii="Arial" w:hAnsi="Arial" w:cs="Arial"/>
-          <w:sz w:val="32"/>
-          <w:szCs w:val="32"/>
-          <w:lang w:val="en-GB"/>
-        </w:rPr>
-        <w:t>4. There are three access modifiers.</w:t>
-      </w:r>
-    </w:p>
-    <w:p>
-      <w:pPr>
-        <w:ind w:left="0"/>
-        <w:rPr>
-          <w:rFonts w:ascii="Arial" w:hAnsi="Arial" w:cs="Arial"/>
-          <w:sz w:val="32"/>
-          <w:szCs w:val="32"/>
-          <w:lang w:val="en-GB"/>
-        </w:rPr>
-      </w:pPr>
-      <w:r>
-        <w:rPr>
-          <w:rFonts w:ascii="Arial" w:hAnsi="Arial" w:cs="Arial"/>
-          <w:sz w:val="32"/>
-          <w:szCs w:val="32"/>
-          <w:lang w:val="en-GB"/>
-        </w:rPr>
-        <w:tab/>
-        <w:t>a. public:</w:t>
-      </w:r>
-    </w:p>
-    <w:p>
-      <w:pPr>
-        <w:ind w:left="0"/>
-        <w:rPr>
-          <w:rFonts w:ascii="Arial" w:hAnsi="Arial" w:cs="Arial"/>
-          <w:sz w:val="32"/>
-          <w:szCs w:val="32"/>
-          <w:lang w:val="en-GB"/>
-        </w:rPr>
-      </w:pPr>
-      <w:r>
-        <w:rPr>
-          <w:rFonts w:ascii="Arial" w:hAnsi="Arial" w:cs="Arial"/>
-          <w:sz w:val="32"/>
-          <w:szCs w:val="32"/>
-          <w:lang w:val="en-GB"/>
-        </w:rPr>
-        <w:tab/>
-        <w:t>b. protected:</w:t>
-      </w:r>
-    </w:p>
-    <w:p>
-      <w:pPr>
-        <w:ind w:left="0"/>
-        <w:rPr>
-          <w:rFonts w:ascii="Arial" w:hAnsi="Arial" w:cs="Arial"/>
-          <w:sz w:val="32"/>
-          <w:szCs w:val="32"/>
-          <w:lang w:val="en-GB"/>
-        </w:rPr>
-      </w:pPr>
-      <w:r>
-        <w:rPr>
-          <w:rFonts w:ascii="Arial" w:hAnsi="Arial" w:cs="Arial"/>
-          <w:sz w:val="32"/>
-          <w:szCs w:val="32"/>
-          <w:lang w:val="en-GB"/>
-        </w:rPr>
-        <w:tab/>
-        <w:t>c. public:</w:t>
-      </w:r>
-    </w:p>
-    <w:p>
-      <w:pPr>
-        <w:ind w:left="0"/>
-        <w:rPr>
-          <w:rFonts w:ascii="Arial" w:hAnsi="Arial" w:cs="Arial"/>
-          <w:sz w:val="32"/>
-          <w:szCs w:val="32"/>
-          <w:lang w:val="en-GB"/>
-        </w:rPr>
-      </w:pPr>
-    </w:p>
-    <w:p>
-      <w:pPr>
-        <w:ind w:left="0"/>
-        <w:jc w:val="center"/>
-        <w:rPr>
-          <w:rFonts w:ascii="Arial" w:hAnsi="Arial" w:cs="Arial"/>
-          <w:b/>
-          <w:bCs/>
-          <w:sz w:val="52"/>
-          <w:szCs w:val="52"/>
-          <w:lang w:val="en-GB"/>
-        </w:rPr>
-      </w:pPr>
-      <w:r>
-        <w:rPr>
-          <w:rFonts w:ascii="Arial" w:hAnsi="Arial" w:cs="Arial"/>
-          <w:b/>
-          <w:bCs/>
-          <w:sz w:val="52"/>
-          <w:szCs w:val="52"/>
-          <w:lang w:val="en-GB"/>
-        </w:rPr>
-        <w:lastRenderedPageBreak/>
-        <w:t>13</w:t>
-      </w:r>
-      <w:r>
-        <w:rPr>
-          <w:rFonts w:ascii="Arial" w:hAnsi="Arial" w:cs="Arial"/>
-          <w:b/>
-          <w:bCs/>
-          <w:sz w:val="52"/>
-          <w:szCs w:val="52"/>
-          <w:lang w:val="en-GB"/>
-        </w:rPr>
-        <w:t>3. Polymorphism using overloading and overriding.</w:t>
-      </w:r>
-    </w:p>
-    <w:p>
-      <w:pPr>
-        <w:ind w:left="0"/>
-        <w:rPr>
-          <w:rFonts w:ascii="Arial" w:hAnsi="Arial" w:cs="Arial"/>
-          <w:sz w:val="32"/>
-          <w:szCs w:val="32"/>
-          <w:lang w:val="en-GB"/>
-        </w:rPr>
-      </w:pPr>
-    </w:p>
-    <w:p>
-      <w:pPr>
-        <w:ind w:left="0"/>
-        <w:rPr>
-          <w:rFonts w:ascii="Arial" w:hAnsi="Arial" w:cs="Arial"/>
-          <w:sz w:val="32"/>
-          <w:szCs w:val="32"/>
-          <w:lang w:val="en-GB"/>
-        </w:rPr>
-      </w:pPr>
-      <w:r>
-        <w:rPr>
-          <w:rFonts w:ascii="Arial" w:hAnsi="Arial" w:cs="Arial"/>
-          <w:sz w:val="32"/>
-          <w:szCs w:val="32"/>
-          <w:lang w:val="en-GB"/>
-        </w:rPr>
-        <w:t xml:space="preserve">1. </w:t>
-      </w:r>
-      <w:r>
-        <w:rPr>
-          <w:rFonts w:ascii="Arial" w:hAnsi="Arial" w:cs="Arial"/>
-          <w:b/>
-          <w:bCs/>
-          <w:sz w:val="32"/>
-          <w:szCs w:val="32"/>
-          <w:lang w:val="en-GB"/>
-        </w:rPr>
-        <w:t xml:space="preserve">Polymorphism: </w:t>
-      </w:r>
-      <w:r>
-        <w:rPr>
-          <w:rFonts w:ascii="Arial" w:hAnsi="Arial" w:cs="Arial"/>
-          <w:sz w:val="32"/>
-          <w:szCs w:val="32"/>
-          <w:lang w:val="en-GB"/>
-        </w:rPr>
-        <w:t>Same name, different actions.</w:t>
-      </w:r>
-    </w:p>
-    <w:p>
-      <w:pPr>
-        <w:ind w:left="0"/>
-        <w:rPr>
-          <w:rFonts w:ascii="Arial" w:hAnsi="Arial" w:cs="Arial"/>
-          <w:sz w:val="32"/>
-          <w:szCs w:val="32"/>
-          <w:lang w:val="en-GB"/>
-        </w:rPr>
-      </w:pPr>
-      <w:r>
-        <w:rPr>
-          <w:rFonts w:ascii="Arial" w:hAnsi="Arial" w:cs="Arial"/>
-          <w:sz w:val="32"/>
-          <w:szCs w:val="32"/>
-          <w:lang w:val="en-GB"/>
-        </w:rPr>
-        <w:t xml:space="preserve">2. </w:t>
-      </w:r>
-      <w:r>
-        <w:rPr>
-          <w:rFonts w:ascii="Arial" w:hAnsi="Arial" w:cs="Arial"/>
           <w:b/>
           <w:bCs/>
           <w:sz w:val="32"/>
@@ -2715,6 +2649,60 @@
           <w:lang w:val="en-GB"/>
         </w:rPr>
         <w:t xml:space="preserve"> </w:t>
+      </w:r>
+    </w:p>
+    <w:p>
+      <w:pPr>
+        <w:ind w:left="0"/>
+        <w:rPr>
+          <w:rFonts w:ascii="Arial" w:hAnsi="Arial" w:cs="Arial"/>
+          <w:sz w:val="32"/>
+          <w:szCs w:val="32"/>
+          <w:lang w:val="en-GB"/>
+        </w:rPr>
+      </w:pPr>
+    </w:p>
+    <w:p>
+      <w:pPr>
+        <w:ind w:left="0"/>
+        <w:rPr>
+          <w:rFonts w:ascii="Arial" w:hAnsi="Arial" w:cs="Arial"/>
+          <w:sz w:val="32"/>
+          <w:szCs w:val="32"/>
+          <w:lang w:val="en-GB"/>
+        </w:rPr>
+      </w:pPr>
+    </w:p>
+    <w:p>
+      <w:pPr>
+        <w:ind w:left="0"/>
+        <w:rPr>
+          <w:rFonts w:ascii="Arial" w:hAnsi="Arial" w:cs="Arial"/>
+          <w:b/>
+          <w:sz w:val="32"/>
+          <w:szCs w:val="32"/>
+          <w:lang w:val="en-GB"/>
+        </w:rPr>
+      </w:pPr>
+      <w:r>
+        <w:rPr>
+          <w:rFonts w:ascii="Arial" w:hAnsi="Arial" w:cs="Arial"/>
+          <w:b/>
+          <w:sz w:val="32"/>
+          <w:szCs w:val="32"/>
+          <w:lang w:val="en-GB"/>
+        </w:rPr>
+        <w:t>This is the change</w:t>
+      </w:r>
+      <w:r>
+        <w:rPr>
+          <w:rFonts w:ascii="Arial" w:hAnsi="Arial" w:cs="Arial"/>
+          <w:b/>
+          <w:sz w:val="32"/>
+          <w:szCs w:val="32"/>
+          <w:lang w:val="en-GB"/>
+        </w:rPr>
+        <w:t>.</w:t>
       </w:r>
     </w:p>
     <w:sectPr>
@@ -4371,6 +4359,7 @@
   <w:style w:type="character" w:default="1" w:styleId="DefaultParagraphFont">
     <w:name w:val="Default Paragraph Font"/>
     <w:uiPriority w:val="1"/>
+    <w:semiHidden/>
     <w:unhideWhenUsed/>
   </w:style>
   <w:style w:type="table" w:default="1" w:styleId="TableNormal">

</xml_diff>

<commit_message>
This is the seventh commit.
</commit_message>
<xml_diff>
--- a/Section 12/Inheritance.docx
+++ b/Section 12/Inheritance.docx
@@ -23,7 +23,18 @@
           <w:szCs w:val="52"/>
           <w:lang w:val="en-GB"/>
         </w:rPr>
-        <w:t>The Changes.</w:t>
+        <w:t xml:space="preserve">The </w:t>
+      </w:r>
+      <w:r>
+        <w:rPr>
+          <w:rFonts w:ascii="Arial" w:hAnsi="Arial" w:cs="Arial"/>
+          <w:b/>
+          <w:bCs/>
+          <w:sz w:val="52"/>
+          <w:szCs w:val="52"/>
+          <w:lang w:val="en-GB"/>
+        </w:rPr>
+        <w:t>is the change.</w:t>
       </w:r>
     </w:p>
     <w:p>

</xml_diff>

<commit_message>
This is the twelth commit.
</commit_message>
<xml_diff>
--- a/Section 12/Inheritance.docx
+++ b/Section 12/Inheritance.docx
@@ -4,6 +4,7 @@
   <w:body>
     <w:p>
       <w:pPr>
+        <w:ind w:left="0"/>
         <w:jc w:val="center"/>
         <w:rPr>
           <w:rFonts w:ascii="Arial" w:hAnsi="Arial" w:cs="Arial"/>
@@ -558,27 +559,7 @@
           <w:lang w:val="en-GB"/>
         </w:rPr>
         <w:tab/>
-        <w:t xml:space="preserve">a. </w:t>
-      </w:r>
-      <w:proofErr w:type="spellStart"/>
-      <w:r>
-        <w:rPr>
-          <w:rFonts w:ascii="Arial" w:hAnsi="Arial" w:cs="Arial"/>
-          <w:sz w:val="32"/>
-          <w:szCs w:val="32"/>
-          <w:lang w:val="en-GB"/>
-        </w:rPr>
-        <w:t>accno</w:t>
-      </w:r>
-      <w:proofErr w:type="spellEnd"/>
-      <w:r>
-        <w:rPr>
-          <w:rFonts w:ascii="Arial" w:hAnsi="Arial" w:cs="Arial"/>
-          <w:sz w:val="32"/>
-          <w:szCs w:val="32"/>
-          <w:lang w:val="en-GB"/>
-        </w:rPr>
-        <w:t>.</w:t>
+        <w:t>a. accno.</w:t>
       </w:r>
     </w:p>
     <w:p>
@@ -744,27 +725,7 @@
           <w:lang w:val="en-GB"/>
         </w:rPr>
         <w:tab/>
-        <w:t xml:space="preserve">a. </w:t>
-      </w:r>
-      <w:proofErr w:type="gramStart"/>
-      <w:r>
-        <w:rPr>
-          <w:rFonts w:ascii="Arial" w:hAnsi="Arial" w:cs="Arial"/>
-          <w:sz w:val="32"/>
-          <w:szCs w:val="32"/>
-          <w:lang w:val="en-GB"/>
-        </w:rPr>
-        <w:t>get</w:t>
-      </w:r>
-      <w:proofErr w:type="gramEnd"/>
-      <w:r>
-        <w:rPr>
-          <w:rFonts w:ascii="Arial" w:hAnsi="Arial" w:cs="Arial"/>
-          <w:sz w:val="32"/>
-          <w:szCs w:val="32"/>
-          <w:lang w:val="en-GB"/>
-        </w:rPr>
-        <w:t xml:space="preserve"> methods.</w:t>
+        <w:t>a. get methods.</w:t>
       </w:r>
     </w:p>
     <w:p>
@@ -930,27 +891,7 @@
           <w:lang w:val="en-GB"/>
         </w:rPr>
         <w:tab/>
-        <w:t xml:space="preserve">e. </w:t>
-      </w:r>
-      <w:proofErr w:type="gramStart"/>
-      <w:r>
-        <w:rPr>
-          <w:rFonts w:ascii="Arial" w:hAnsi="Arial" w:cs="Arial"/>
-          <w:sz w:val="32"/>
-          <w:szCs w:val="32"/>
-          <w:lang w:val="en-GB"/>
-        </w:rPr>
-        <w:t>liquidate</w:t>
-      </w:r>
-      <w:proofErr w:type="gramEnd"/>
-      <w:r>
-        <w:rPr>
-          <w:rFonts w:ascii="Arial" w:hAnsi="Arial" w:cs="Arial"/>
-          <w:sz w:val="32"/>
-          <w:szCs w:val="32"/>
-          <w:lang w:val="en-GB"/>
-        </w:rPr>
-        <w:t>.</w:t>
+        <w:t>e. liquidate.</w:t>
       </w:r>
     </w:p>
     <w:p>
@@ -991,47 +932,7 @@
           <w:lang w:val="en-GB"/>
         </w:rPr>
         <w:tab/>
-        <w:t xml:space="preserve">a. </w:t>
-      </w:r>
-      <w:proofErr w:type="gramStart"/>
-      <w:r>
-        <w:rPr>
-          <w:rFonts w:ascii="Arial" w:hAnsi="Arial" w:cs="Arial"/>
-          <w:sz w:val="32"/>
-          <w:szCs w:val="32"/>
-          <w:lang w:val="en-GB"/>
-        </w:rPr>
-        <w:t>pay</w:t>
-      </w:r>
-      <w:proofErr w:type="gramEnd"/>
-      <w:r>
-        <w:rPr>
-          <w:rFonts w:ascii="Arial" w:hAnsi="Arial" w:cs="Arial"/>
-          <w:sz w:val="32"/>
-          <w:szCs w:val="32"/>
-          <w:lang w:val="en-GB"/>
-        </w:rPr>
-        <w:t xml:space="preserve"> </w:t>
-      </w:r>
-      <w:proofErr w:type="spellStart"/>
-      <w:r>
-        <w:rPr>
-          <w:rFonts w:ascii="Arial" w:hAnsi="Arial" w:cs="Arial"/>
-          <w:sz w:val="32"/>
-          <w:szCs w:val="32"/>
-          <w:lang w:val="en-GB"/>
-        </w:rPr>
-        <w:t>emi</w:t>
-      </w:r>
-      <w:proofErr w:type="spellEnd"/>
-      <w:r>
-        <w:rPr>
-          <w:rFonts w:ascii="Arial" w:hAnsi="Arial" w:cs="Arial"/>
-          <w:sz w:val="32"/>
-          <w:szCs w:val="32"/>
-          <w:lang w:val="en-GB"/>
-        </w:rPr>
-        <w:t>.</w:t>
+        <w:t>a. pay emi.</w:t>
       </w:r>
     </w:p>
     <w:p>
@@ -1151,19 +1052,8 @@
           <w:szCs w:val="32"/>
           <w:lang w:val="en-GB"/>
         </w:rPr>
-        <w:t xml:space="preserve">1. When we create of child class the parent class constructor is executed first and then the child class constructor. When create object of child </w:t>
-      </w:r>
-      <w:proofErr w:type="gramStart"/>
-      <w:r>
-        <w:rPr>
-          <w:rFonts w:ascii="Arial" w:hAnsi="Arial" w:cs="Arial"/>
-          <w:sz w:val="32"/>
-          <w:szCs w:val="32"/>
-          <w:lang w:val="en-GB"/>
-        </w:rPr>
-        <w:t>class .</w:t>
-      </w:r>
-      <w:proofErr w:type="gramEnd"/>
+        <w:t>1. When we create of child class the parent class constructor is executed first and then the child class constructor. When create object of child class .</w:t>
+      </w:r>
     </w:p>
     <w:p>
       <w:pPr>
@@ -1299,27 +1189,7 @@
           <w:szCs w:val="32"/>
           <w:lang w:val="en-GB"/>
         </w:rPr>
-        <w:t xml:space="preserve">2. </w:t>
-      </w:r>
-      <w:proofErr w:type="gramStart"/>
-      <w:r>
-        <w:rPr>
-          <w:rFonts w:ascii="Arial" w:hAnsi="Arial" w:cs="Arial"/>
-          <w:sz w:val="32"/>
-          <w:szCs w:val="32"/>
-          <w:lang w:val="en-GB"/>
-        </w:rPr>
-        <w:t>super(</w:t>
-      </w:r>
-      <w:proofErr w:type="gramEnd"/>
-      <w:r>
-        <w:rPr>
-          <w:rFonts w:ascii="Arial" w:hAnsi="Arial" w:cs="Arial"/>
-          <w:sz w:val="32"/>
-          <w:szCs w:val="32"/>
-          <w:lang w:val="en-GB"/>
-        </w:rPr>
-        <w:t>param..) means it is calling the constructor.</w:t>
+        <w:t>2. super(param..) means it is calling the constructor.</w:t>
       </w:r>
       <w:r>
         <w:rPr>
@@ -1348,27 +1218,7 @@
           <w:szCs w:val="32"/>
           <w:lang w:val="en-GB"/>
         </w:rPr>
-        <w:t xml:space="preserve">3. We can’t access the parent class using the super in the </w:t>
-      </w:r>
-      <w:proofErr w:type="spellStart"/>
-      <w:r>
-        <w:rPr>
-          <w:rFonts w:ascii="Arial" w:hAnsi="Arial" w:cs="Arial"/>
-          <w:sz w:val="32"/>
-          <w:szCs w:val="32"/>
-          <w:lang w:val="en-GB"/>
-        </w:rPr>
-        <w:t>grand child</w:t>
-      </w:r>
-      <w:proofErr w:type="spellEnd"/>
-      <w:r>
-        <w:rPr>
-          <w:rFonts w:ascii="Arial" w:hAnsi="Arial" w:cs="Arial"/>
-          <w:sz w:val="32"/>
-          <w:szCs w:val="32"/>
-          <w:lang w:val="en-GB"/>
-        </w:rPr>
-        <w:t xml:space="preserve"> class.</w:t>
+        <w:t>3. We can’t access the parent class using the super in the grand child class.</w:t>
       </w:r>
       <w:r>
         <w:rPr>
@@ -1547,38 +1397,16 @@
           <w:szCs w:val="32"/>
           <w:lang w:val="en-GB"/>
         </w:rPr>
-        <w:t>“</w:t>
-      </w:r>
-      <w:proofErr w:type="gramStart"/>
-      <w:r>
-        <w:rPr>
-          <w:rFonts w:ascii="Arial" w:hAnsi="Arial" w:cs="Arial"/>
-          <w:b/>
-          <w:bCs/>
-          <w:sz w:val="32"/>
-          <w:szCs w:val="32"/>
-          <w:lang w:val="en-GB"/>
-        </w:rPr>
-        <w:t xml:space="preserve">super”  </w:t>
-      </w:r>
-      <w:r>
-        <w:rPr>
-          <w:rFonts w:ascii="Arial" w:hAnsi="Arial" w:cs="Arial"/>
-          <w:sz w:val="32"/>
-          <w:szCs w:val="32"/>
-          <w:lang w:val="en-GB"/>
-        </w:rPr>
-        <w:t>is</w:t>
-      </w:r>
-      <w:proofErr w:type="gramEnd"/>
-      <w:r>
-        <w:rPr>
-          <w:rFonts w:ascii="Arial" w:hAnsi="Arial" w:cs="Arial"/>
-          <w:sz w:val="32"/>
-          <w:szCs w:val="32"/>
-          <w:lang w:val="en-GB"/>
-        </w:rPr>
-        <w:t xml:space="preserve"> a reference to super class.</w:t>
+        <w:t xml:space="preserve">“super”  </w:t>
+      </w:r>
+      <w:r>
+        <w:rPr>
+          <w:rFonts w:ascii="Arial" w:hAnsi="Arial" w:cs="Arial"/>
+          <w:sz w:val="32"/>
+          <w:szCs w:val="32"/>
+          <w:lang w:val="en-GB"/>
+        </w:rPr>
+        <w:t>is a reference to super class.</w:t>
       </w:r>
       <w:r>
         <w:rPr>
@@ -1850,27 +1678,7 @@
           <w:szCs w:val="32"/>
           <w:lang w:val="en-GB"/>
         </w:rPr>
-        <w:t xml:space="preserve">3. Method will </w:t>
-      </w:r>
-      <w:proofErr w:type="gramStart"/>
-      <w:r>
-        <w:rPr>
-          <w:rFonts w:ascii="Arial" w:hAnsi="Arial" w:cs="Arial"/>
-          <w:sz w:val="32"/>
-          <w:szCs w:val="32"/>
-          <w:lang w:val="en-GB"/>
-        </w:rPr>
-        <w:t>called</w:t>
-      </w:r>
-      <w:proofErr w:type="gramEnd"/>
-      <w:r>
-        <w:rPr>
-          <w:rFonts w:ascii="Arial" w:hAnsi="Arial" w:cs="Arial"/>
-          <w:sz w:val="32"/>
-          <w:szCs w:val="32"/>
-          <w:lang w:val="en-GB"/>
-        </w:rPr>
-        <w:t xml:space="preserve"> depending on the object not on the reference.</w:t>
+        <w:t>3. Method will called depending on the object not on the reference.</w:t>
       </w:r>
     </w:p>
     <w:p>
@@ -2048,27 +1856,7 @@
           <w:szCs w:val="32"/>
           <w:lang w:val="en-GB"/>
         </w:rPr>
-        <w:t xml:space="preserve">1. We can call smart tv a tv but we can’t </w:t>
-      </w:r>
-      <w:proofErr w:type="gramStart"/>
-      <w:r>
-        <w:rPr>
-          <w:rFonts w:ascii="Arial" w:hAnsi="Arial" w:cs="Arial"/>
-          <w:sz w:val="32"/>
-          <w:szCs w:val="32"/>
-          <w:lang w:val="en-GB"/>
-        </w:rPr>
-        <w:t>called</w:t>
-      </w:r>
-      <w:proofErr w:type="gramEnd"/>
-      <w:r>
-        <w:rPr>
-          <w:rFonts w:ascii="Arial" w:hAnsi="Arial" w:cs="Arial"/>
-          <w:sz w:val="32"/>
-          <w:szCs w:val="32"/>
-          <w:lang w:val="en-GB"/>
-        </w:rPr>
-        <w:t xml:space="preserve"> tv a smart tv.</w:t>
+        <w:t>1. We can call smart tv a tv but we can’t called tv a smart tv.</w:t>
       </w:r>
     </w:p>
     <w:p>
@@ -2463,10 +2251,196 @@
           <w:szCs w:val="52"/>
           <w:lang w:val="en-GB"/>
         </w:rPr>
-        <w:t xml:space="preserve">132. </w:t>
-      </w:r>
-      <w:proofErr w:type="gramStart"/>
-      <w:r>
+        <w:t>132. Do’s and Don’ts of Overriding.</w:t>
+      </w:r>
+    </w:p>
+    <w:p>
+      <w:pPr>
+        <w:ind w:left="0"/>
+        <w:rPr>
+          <w:rFonts w:ascii="Arial" w:hAnsi="Arial" w:cs="Arial"/>
+          <w:sz w:val="32"/>
+          <w:szCs w:val="32"/>
+          <w:lang w:val="en-GB"/>
+        </w:rPr>
+      </w:pPr>
+    </w:p>
+    <w:p>
+      <w:pPr>
+        <w:ind w:left="0"/>
+        <w:rPr>
+          <w:rFonts w:ascii="Arial" w:hAnsi="Arial" w:cs="Arial"/>
+          <w:sz w:val="32"/>
+          <w:szCs w:val="32"/>
+          <w:lang w:val="en-GB"/>
+        </w:rPr>
+      </w:pPr>
+      <w:r>
+        <w:rPr>
+          <w:rFonts w:ascii="Arial" w:hAnsi="Arial" w:cs="Arial"/>
+          <w:sz w:val="32"/>
+          <w:szCs w:val="32"/>
+          <w:lang w:val="en-GB"/>
+        </w:rPr>
+        <w:t>1. Signature of the method must be same.</w:t>
+      </w:r>
+      <w:r>
+        <w:rPr>
+          <w:rFonts w:ascii="Arial" w:hAnsi="Arial" w:cs="Arial"/>
+          <w:sz w:val="32"/>
+          <w:szCs w:val="32"/>
+          <w:lang w:val="en-GB"/>
+        </w:rPr>
+        <w:t xml:space="preserve"> Otherwise it will become method overloading or totally different method.</w:t>
+      </w:r>
+    </w:p>
+    <w:p>
+      <w:pPr>
+        <w:ind w:left="0"/>
+        <w:rPr>
+          <w:rFonts w:ascii="Arial" w:hAnsi="Arial" w:cs="Arial"/>
+          <w:sz w:val="32"/>
+          <w:szCs w:val="32"/>
+          <w:lang w:val="en-GB"/>
+        </w:rPr>
+      </w:pPr>
+      <w:r>
+        <w:rPr>
+          <w:rFonts w:ascii="Arial" w:hAnsi="Arial" w:cs="Arial"/>
+          <w:sz w:val="32"/>
+          <w:szCs w:val="32"/>
+          <w:lang w:val="en-GB"/>
+        </w:rPr>
+        <w:t xml:space="preserve">2. </w:t>
+      </w:r>
+      <w:r>
+        <w:rPr>
+          <w:rFonts w:ascii="Arial" w:hAnsi="Arial" w:cs="Arial"/>
+          <w:sz w:val="32"/>
+          <w:szCs w:val="32"/>
+          <w:lang w:val="en-GB"/>
+        </w:rPr>
+        <w:t>We can return object using method.</w:t>
+      </w:r>
+    </w:p>
+    <w:p>
+      <w:pPr>
+        <w:ind w:left="0"/>
+        <w:rPr>
+          <w:rFonts w:ascii="Arial" w:hAnsi="Arial" w:cs="Arial"/>
+          <w:sz w:val="32"/>
+          <w:szCs w:val="32"/>
+          <w:lang w:val="en-GB"/>
+        </w:rPr>
+      </w:pPr>
+      <w:r>
+        <w:rPr>
+          <w:rFonts w:ascii="Arial" w:hAnsi="Arial" w:cs="Arial"/>
+          <w:sz w:val="32"/>
+          <w:szCs w:val="32"/>
+          <w:lang w:val="en-GB"/>
+        </w:rPr>
+        <w:t>3. We cannot override static and final methods.</w:t>
+      </w:r>
+    </w:p>
+    <w:p>
+      <w:pPr>
+        <w:ind w:left="0"/>
+        <w:rPr>
+          <w:rFonts w:ascii="Arial" w:hAnsi="Arial" w:cs="Arial"/>
+          <w:sz w:val="32"/>
+          <w:szCs w:val="32"/>
+          <w:lang w:val="en-GB"/>
+        </w:rPr>
+      </w:pPr>
+      <w:r>
+        <w:rPr>
+          <w:rFonts w:ascii="Arial" w:hAnsi="Arial" w:cs="Arial"/>
+          <w:sz w:val="32"/>
+          <w:szCs w:val="32"/>
+          <w:lang w:val="en-GB"/>
+        </w:rPr>
+        <w:t>4. There are three access modifiers.</w:t>
+      </w:r>
+    </w:p>
+    <w:p>
+      <w:pPr>
+        <w:ind w:left="0"/>
+        <w:rPr>
+          <w:rFonts w:ascii="Arial" w:hAnsi="Arial" w:cs="Arial"/>
+          <w:sz w:val="32"/>
+          <w:szCs w:val="32"/>
+          <w:lang w:val="en-GB"/>
+        </w:rPr>
+      </w:pPr>
+      <w:r>
+        <w:rPr>
+          <w:rFonts w:ascii="Arial" w:hAnsi="Arial" w:cs="Arial"/>
+          <w:sz w:val="32"/>
+          <w:szCs w:val="32"/>
+          <w:lang w:val="en-GB"/>
+        </w:rPr>
+        <w:tab/>
+        <w:t>a. public:</w:t>
+      </w:r>
+    </w:p>
+    <w:p>
+      <w:pPr>
+        <w:ind w:left="0"/>
+        <w:rPr>
+          <w:rFonts w:ascii="Arial" w:hAnsi="Arial" w:cs="Arial"/>
+          <w:sz w:val="32"/>
+          <w:szCs w:val="32"/>
+          <w:lang w:val="en-GB"/>
+        </w:rPr>
+      </w:pPr>
+      <w:r>
+        <w:rPr>
+          <w:rFonts w:ascii="Arial" w:hAnsi="Arial" w:cs="Arial"/>
+          <w:sz w:val="32"/>
+          <w:szCs w:val="32"/>
+          <w:lang w:val="en-GB"/>
+        </w:rPr>
+        <w:tab/>
+        <w:t>b. protected:</w:t>
+      </w:r>
+    </w:p>
+    <w:p>
+      <w:pPr>
+        <w:ind w:left="0"/>
+        <w:rPr>
+          <w:rFonts w:ascii="Arial" w:hAnsi="Arial" w:cs="Arial"/>
+          <w:sz w:val="32"/>
+          <w:szCs w:val="32"/>
+          <w:lang w:val="en-GB"/>
+        </w:rPr>
+      </w:pPr>
+      <w:r>
+        <w:rPr>
+          <w:rFonts w:ascii="Arial" w:hAnsi="Arial" w:cs="Arial"/>
+          <w:sz w:val="32"/>
+          <w:szCs w:val="32"/>
+          <w:lang w:val="en-GB"/>
+        </w:rPr>
+        <w:tab/>
+        <w:t>c. public:</w:t>
+      </w:r>
+    </w:p>
+    <w:p>
+      <w:pPr>
+        <w:ind w:left="0"/>
+        <w:rPr>
+          <w:rFonts w:ascii="Arial" w:hAnsi="Arial" w:cs="Arial"/>
+          <w:sz w:val="32"/>
+          <w:szCs w:val="32"/>
+          <w:lang w:val="en-GB"/>
+        </w:rPr>
+      </w:pPr>
+    </w:p>
+    <w:p>
+      <w:pPr>
+        <w:ind w:left="0"/>
+        <w:jc w:val="center"/>
         <w:rPr>
           <w:rFonts w:ascii="Arial" w:hAnsi="Arial" w:cs="Arial"/>
           <w:b/>
@@ -2475,9 +2449,7 @@
           <w:szCs w:val="52"/>
           <w:lang w:val="en-GB"/>
         </w:rPr>
-        <w:t>Do’s</w:t>
-      </w:r>
-      <w:proofErr w:type="gramEnd"/>
+      </w:pPr>
       <w:r>
         <w:rPr>
           <w:rFonts w:ascii="Arial" w:hAnsi="Arial" w:cs="Arial"/>
@@ -2487,234 +2459,6 @@
           <w:szCs w:val="52"/>
           <w:lang w:val="en-GB"/>
         </w:rPr>
-        <w:t xml:space="preserve"> and Don’ts of Overriding.</w:t>
-      </w:r>
-    </w:p>
-    <w:p>
-      <w:pPr>
-        <w:ind w:left="0"/>
-        <w:rPr>
-          <w:rFonts w:ascii="Arial" w:hAnsi="Arial" w:cs="Arial"/>
-          <w:sz w:val="32"/>
-          <w:szCs w:val="32"/>
-          <w:lang w:val="en-GB"/>
-        </w:rPr>
-      </w:pPr>
-    </w:p>
-    <w:p>
-      <w:pPr>
-        <w:ind w:left="0"/>
-        <w:rPr>
-          <w:rFonts w:ascii="Arial" w:hAnsi="Arial" w:cs="Arial"/>
-          <w:sz w:val="32"/>
-          <w:szCs w:val="32"/>
-          <w:lang w:val="en-GB"/>
-        </w:rPr>
-      </w:pPr>
-      <w:r>
-        <w:rPr>
-          <w:rFonts w:ascii="Arial" w:hAnsi="Arial" w:cs="Arial"/>
-          <w:sz w:val="32"/>
-          <w:szCs w:val="32"/>
-          <w:lang w:val="en-GB"/>
-        </w:rPr>
-        <w:t>1. Signature of the method must be same.</w:t>
-      </w:r>
-      <w:r>
-        <w:rPr>
-          <w:rFonts w:ascii="Arial" w:hAnsi="Arial" w:cs="Arial"/>
-          <w:sz w:val="32"/>
-          <w:szCs w:val="32"/>
-          <w:lang w:val="en-GB"/>
-        </w:rPr>
-        <w:t xml:space="preserve"> </w:t>
-      </w:r>
-      <w:proofErr w:type="gramStart"/>
-      <w:r>
-        <w:rPr>
-          <w:rFonts w:ascii="Arial" w:hAnsi="Arial" w:cs="Arial"/>
-          <w:sz w:val="32"/>
-          <w:szCs w:val="32"/>
-          <w:lang w:val="en-GB"/>
-        </w:rPr>
-        <w:t>Otherwise</w:t>
-      </w:r>
-      <w:proofErr w:type="gramEnd"/>
-      <w:r>
-        <w:rPr>
-          <w:rFonts w:ascii="Arial" w:hAnsi="Arial" w:cs="Arial"/>
-          <w:sz w:val="32"/>
-          <w:szCs w:val="32"/>
-          <w:lang w:val="en-GB"/>
-        </w:rPr>
-        <w:t xml:space="preserve"> it will become method overloading or totally different method.</w:t>
-      </w:r>
-    </w:p>
-    <w:p>
-      <w:pPr>
-        <w:ind w:left="0"/>
-        <w:rPr>
-          <w:rFonts w:ascii="Arial" w:hAnsi="Arial" w:cs="Arial"/>
-          <w:sz w:val="32"/>
-          <w:szCs w:val="32"/>
-          <w:lang w:val="en-GB"/>
-        </w:rPr>
-      </w:pPr>
-      <w:r>
-        <w:rPr>
-          <w:rFonts w:ascii="Arial" w:hAnsi="Arial" w:cs="Arial"/>
-          <w:sz w:val="32"/>
-          <w:szCs w:val="32"/>
-          <w:lang w:val="en-GB"/>
-        </w:rPr>
-        <w:t xml:space="preserve">2. </w:t>
-      </w:r>
-      <w:r>
-        <w:rPr>
-          <w:rFonts w:ascii="Arial" w:hAnsi="Arial" w:cs="Arial"/>
-          <w:sz w:val="32"/>
-          <w:szCs w:val="32"/>
-          <w:lang w:val="en-GB"/>
-        </w:rPr>
-        <w:t>We can return object using method.</w:t>
-      </w:r>
-    </w:p>
-    <w:p>
-      <w:pPr>
-        <w:ind w:left="0"/>
-        <w:rPr>
-          <w:rFonts w:ascii="Arial" w:hAnsi="Arial" w:cs="Arial"/>
-          <w:sz w:val="32"/>
-          <w:szCs w:val="32"/>
-          <w:lang w:val="en-GB"/>
-        </w:rPr>
-      </w:pPr>
-      <w:r>
-        <w:rPr>
-          <w:rFonts w:ascii="Arial" w:hAnsi="Arial" w:cs="Arial"/>
-          <w:sz w:val="32"/>
-          <w:szCs w:val="32"/>
-          <w:lang w:val="en-GB"/>
-        </w:rPr>
-        <w:t>3. We cannot override static and final methods.</w:t>
-      </w:r>
-    </w:p>
-    <w:p>
-      <w:pPr>
-        <w:ind w:left="0"/>
-        <w:rPr>
-          <w:rFonts w:ascii="Arial" w:hAnsi="Arial" w:cs="Arial"/>
-          <w:sz w:val="32"/>
-          <w:szCs w:val="32"/>
-          <w:lang w:val="en-GB"/>
-        </w:rPr>
-      </w:pPr>
-      <w:r>
-        <w:rPr>
-          <w:rFonts w:ascii="Arial" w:hAnsi="Arial" w:cs="Arial"/>
-          <w:sz w:val="32"/>
-          <w:szCs w:val="32"/>
-          <w:lang w:val="en-GB"/>
-        </w:rPr>
-        <w:t>4. There are three access modifiers.</w:t>
-      </w:r>
-    </w:p>
-    <w:p>
-      <w:pPr>
-        <w:ind w:left="0"/>
-        <w:rPr>
-          <w:rFonts w:ascii="Arial" w:hAnsi="Arial" w:cs="Arial"/>
-          <w:sz w:val="32"/>
-          <w:szCs w:val="32"/>
-          <w:lang w:val="en-GB"/>
-        </w:rPr>
-      </w:pPr>
-      <w:r>
-        <w:rPr>
-          <w:rFonts w:ascii="Arial" w:hAnsi="Arial" w:cs="Arial"/>
-          <w:sz w:val="32"/>
-          <w:szCs w:val="32"/>
-          <w:lang w:val="en-GB"/>
-        </w:rPr>
-        <w:tab/>
-        <w:t>a. public:</w:t>
-      </w:r>
-    </w:p>
-    <w:p>
-      <w:pPr>
-        <w:ind w:left="0"/>
-        <w:rPr>
-          <w:rFonts w:ascii="Arial" w:hAnsi="Arial" w:cs="Arial"/>
-          <w:sz w:val="32"/>
-          <w:szCs w:val="32"/>
-          <w:lang w:val="en-GB"/>
-        </w:rPr>
-      </w:pPr>
-      <w:r>
-        <w:rPr>
-          <w:rFonts w:ascii="Arial" w:hAnsi="Arial" w:cs="Arial"/>
-          <w:sz w:val="32"/>
-          <w:szCs w:val="32"/>
-          <w:lang w:val="en-GB"/>
-        </w:rPr>
-        <w:tab/>
-        <w:t>b. protected:</w:t>
-      </w:r>
-    </w:p>
-    <w:p>
-      <w:pPr>
-        <w:ind w:left="0"/>
-        <w:rPr>
-          <w:rFonts w:ascii="Arial" w:hAnsi="Arial" w:cs="Arial"/>
-          <w:sz w:val="32"/>
-          <w:szCs w:val="32"/>
-          <w:lang w:val="en-GB"/>
-        </w:rPr>
-      </w:pPr>
-      <w:r>
-        <w:rPr>
-          <w:rFonts w:ascii="Arial" w:hAnsi="Arial" w:cs="Arial"/>
-          <w:sz w:val="32"/>
-          <w:szCs w:val="32"/>
-          <w:lang w:val="en-GB"/>
-        </w:rPr>
-        <w:tab/>
-        <w:t>c. public:</w:t>
-      </w:r>
-    </w:p>
-    <w:p>
-      <w:pPr>
-        <w:ind w:left="0"/>
-        <w:rPr>
-          <w:rFonts w:ascii="Arial" w:hAnsi="Arial" w:cs="Arial"/>
-          <w:sz w:val="32"/>
-          <w:szCs w:val="32"/>
-          <w:lang w:val="en-GB"/>
-        </w:rPr>
-      </w:pPr>
-    </w:p>
-    <w:p>
-      <w:pPr>
-        <w:ind w:left="0"/>
-        <w:jc w:val="center"/>
-        <w:rPr>
-          <w:rFonts w:ascii="Arial" w:hAnsi="Arial" w:cs="Arial"/>
-          <w:b/>
-          <w:bCs/>
-          <w:sz w:val="52"/>
-          <w:szCs w:val="52"/>
-          <w:lang w:val="en-GB"/>
-        </w:rPr>
-      </w:pPr>
-      <w:r>
-        <w:rPr>
-          <w:rFonts w:ascii="Arial" w:hAnsi="Arial" w:cs="Arial"/>
-          <w:b/>
-          <w:bCs/>
-          <w:sz w:val="52"/>
-          <w:szCs w:val="52"/>
-          <w:lang w:val="en-GB"/>
-        </w:rPr>
         <w:lastRenderedPageBreak/>
         <w:t>133. Polymorphism using overloading and overriding.</w:t>
       </w:r>
@@ -2877,6 +2621,37 @@
           <w:lang w:val="en-GB"/>
         </w:rPr>
         <w:t xml:space="preserve"> Even though compiler compiles the code the decision is made in runtime.</w:t>
+      </w:r>
+    </w:p>
+    <w:p>
+      <w:pPr>
+        <w:ind w:left="0"/>
+        <w:rPr>
+          <w:rFonts w:ascii="Arial" w:hAnsi="Arial" w:cs="Arial"/>
+          <w:sz w:val="32"/>
+          <w:szCs w:val="32"/>
+          <w:lang w:val="en-GB"/>
+        </w:rPr>
+      </w:pPr>
+    </w:p>
+    <w:p>
+      <w:pPr>
+        <w:ind w:left="0"/>
+        <w:rPr>
+          <w:rFonts w:ascii="Arial" w:hAnsi="Arial" w:cs="Arial"/>
+          <w:sz w:val="32"/>
+          <w:szCs w:val="32"/>
+          <w:lang w:val="en-GB"/>
+        </w:rPr>
+      </w:pPr>
+      <w:r>
+        <w:rPr>
+          <w:rFonts w:ascii="Arial" w:hAnsi="Arial" w:cs="Arial"/>
+          <w:sz w:val="32"/>
+          <w:szCs w:val="32"/>
+          <w:lang w:val="en-GB"/>
+        </w:rPr>
+        <w:t>This is the change.</w:t>
       </w:r>
     </w:p>
     <w:sectPr>

</xml_diff>

<commit_message>
This is the thirteenth commit.
</commit_message>
<xml_diff>
--- a/Section 12/Inheritance.docx
+++ b/Section 12/Inheritance.docx
@@ -559,7 +559,27 @@
           <w:lang w:val="en-GB"/>
         </w:rPr>
         <w:tab/>
-        <w:t>a. accno.</w:t>
+        <w:t xml:space="preserve">a. </w:t>
+      </w:r>
+      <w:proofErr w:type="spellStart"/>
+      <w:r>
+        <w:rPr>
+          <w:rFonts w:ascii="Arial" w:hAnsi="Arial" w:cs="Arial"/>
+          <w:sz w:val="32"/>
+          <w:szCs w:val="32"/>
+          <w:lang w:val="en-GB"/>
+        </w:rPr>
+        <w:t>accno</w:t>
+      </w:r>
+      <w:proofErr w:type="spellEnd"/>
+      <w:r>
+        <w:rPr>
+          <w:rFonts w:ascii="Arial" w:hAnsi="Arial" w:cs="Arial"/>
+          <w:sz w:val="32"/>
+          <w:szCs w:val="32"/>
+          <w:lang w:val="en-GB"/>
+        </w:rPr>
+        <w:t>.</w:t>
       </w:r>
     </w:p>
     <w:p>
@@ -725,7 +745,27 @@
           <w:lang w:val="en-GB"/>
         </w:rPr>
         <w:tab/>
-        <w:t>a. get methods.</w:t>
+        <w:t xml:space="preserve">a. </w:t>
+      </w:r>
+      <w:proofErr w:type="gramStart"/>
+      <w:r>
+        <w:rPr>
+          <w:rFonts w:ascii="Arial" w:hAnsi="Arial" w:cs="Arial"/>
+          <w:sz w:val="32"/>
+          <w:szCs w:val="32"/>
+          <w:lang w:val="en-GB"/>
+        </w:rPr>
+        <w:t>get</w:t>
+      </w:r>
+      <w:proofErr w:type="gramEnd"/>
+      <w:r>
+        <w:rPr>
+          <w:rFonts w:ascii="Arial" w:hAnsi="Arial" w:cs="Arial"/>
+          <w:sz w:val="32"/>
+          <w:szCs w:val="32"/>
+          <w:lang w:val="en-GB"/>
+        </w:rPr>
+        <w:t xml:space="preserve"> methods.</w:t>
       </w:r>
     </w:p>
     <w:p>
@@ -891,7 +931,27 @@
           <w:lang w:val="en-GB"/>
         </w:rPr>
         <w:tab/>
-        <w:t>e. liquidate.</w:t>
+        <w:t xml:space="preserve">e. </w:t>
+      </w:r>
+      <w:proofErr w:type="gramStart"/>
+      <w:r>
+        <w:rPr>
+          <w:rFonts w:ascii="Arial" w:hAnsi="Arial" w:cs="Arial"/>
+          <w:sz w:val="32"/>
+          <w:szCs w:val="32"/>
+          <w:lang w:val="en-GB"/>
+        </w:rPr>
+        <w:t>liquidate</w:t>
+      </w:r>
+      <w:proofErr w:type="gramEnd"/>
+      <w:r>
+        <w:rPr>
+          <w:rFonts w:ascii="Arial" w:hAnsi="Arial" w:cs="Arial"/>
+          <w:sz w:val="32"/>
+          <w:szCs w:val="32"/>
+          <w:lang w:val="en-GB"/>
+        </w:rPr>
+        <w:t>.</w:t>
       </w:r>
     </w:p>
     <w:p>
@@ -932,7 +992,47 @@
           <w:lang w:val="en-GB"/>
         </w:rPr>
         <w:tab/>
-        <w:t>a. pay emi.</w:t>
+        <w:t xml:space="preserve">a. </w:t>
+      </w:r>
+      <w:proofErr w:type="gramStart"/>
+      <w:r>
+        <w:rPr>
+          <w:rFonts w:ascii="Arial" w:hAnsi="Arial" w:cs="Arial"/>
+          <w:sz w:val="32"/>
+          <w:szCs w:val="32"/>
+          <w:lang w:val="en-GB"/>
+        </w:rPr>
+        <w:t>pay</w:t>
+      </w:r>
+      <w:proofErr w:type="gramEnd"/>
+      <w:r>
+        <w:rPr>
+          <w:rFonts w:ascii="Arial" w:hAnsi="Arial" w:cs="Arial"/>
+          <w:sz w:val="32"/>
+          <w:szCs w:val="32"/>
+          <w:lang w:val="en-GB"/>
+        </w:rPr>
+        <w:t xml:space="preserve"> </w:t>
+      </w:r>
+      <w:proofErr w:type="spellStart"/>
+      <w:r>
+        <w:rPr>
+          <w:rFonts w:ascii="Arial" w:hAnsi="Arial" w:cs="Arial"/>
+          <w:sz w:val="32"/>
+          <w:szCs w:val="32"/>
+          <w:lang w:val="en-GB"/>
+        </w:rPr>
+        <w:t>emi</w:t>
+      </w:r>
+      <w:proofErr w:type="spellEnd"/>
+      <w:r>
+        <w:rPr>
+          <w:rFonts w:ascii="Arial" w:hAnsi="Arial" w:cs="Arial"/>
+          <w:sz w:val="32"/>
+          <w:szCs w:val="32"/>
+          <w:lang w:val="en-GB"/>
+        </w:rPr>
+        <w:t>.</w:t>
       </w:r>
     </w:p>
     <w:p>
@@ -1052,8 +1152,19 @@
           <w:szCs w:val="32"/>
           <w:lang w:val="en-GB"/>
         </w:rPr>
-        <w:t>1. When we create of child class the parent class constructor is executed first and then the child class constructor. When create object of child class .</w:t>
-      </w:r>
+        <w:t xml:space="preserve">1. When we create of child class the parent class constructor is executed first and then the child class constructor. When create object of child </w:t>
+      </w:r>
+      <w:proofErr w:type="gramStart"/>
+      <w:r>
+        <w:rPr>
+          <w:rFonts w:ascii="Arial" w:hAnsi="Arial" w:cs="Arial"/>
+          <w:sz w:val="32"/>
+          <w:szCs w:val="32"/>
+          <w:lang w:val="en-GB"/>
+        </w:rPr>
+        <w:t>class .</w:t>
+      </w:r>
+      <w:proofErr w:type="gramEnd"/>
     </w:p>
     <w:p>
       <w:pPr>
@@ -1189,7 +1300,27 @@
           <w:szCs w:val="32"/>
           <w:lang w:val="en-GB"/>
         </w:rPr>
-        <w:t>2. super(param..) means it is calling the constructor.</w:t>
+        <w:t xml:space="preserve">2. </w:t>
+      </w:r>
+      <w:proofErr w:type="gramStart"/>
+      <w:r>
+        <w:rPr>
+          <w:rFonts w:ascii="Arial" w:hAnsi="Arial" w:cs="Arial"/>
+          <w:sz w:val="32"/>
+          <w:szCs w:val="32"/>
+          <w:lang w:val="en-GB"/>
+        </w:rPr>
+        <w:t>super(</w:t>
+      </w:r>
+      <w:proofErr w:type="gramEnd"/>
+      <w:r>
+        <w:rPr>
+          <w:rFonts w:ascii="Arial" w:hAnsi="Arial" w:cs="Arial"/>
+          <w:sz w:val="32"/>
+          <w:szCs w:val="32"/>
+          <w:lang w:val="en-GB"/>
+        </w:rPr>
+        <w:t>param..) means it is calling the constructor.</w:t>
       </w:r>
       <w:r>
         <w:rPr>
@@ -1218,7 +1349,27 @@
           <w:szCs w:val="32"/>
           <w:lang w:val="en-GB"/>
         </w:rPr>
-        <w:t>3. We can’t access the parent class using the super in the grand child class.</w:t>
+        <w:t xml:space="preserve">3. We can’t access the parent class using the super in the </w:t>
+      </w:r>
+      <w:proofErr w:type="spellStart"/>
+      <w:r>
+        <w:rPr>
+          <w:rFonts w:ascii="Arial" w:hAnsi="Arial" w:cs="Arial"/>
+          <w:sz w:val="32"/>
+          <w:szCs w:val="32"/>
+          <w:lang w:val="en-GB"/>
+        </w:rPr>
+        <w:t>grand child</w:t>
+      </w:r>
+      <w:proofErr w:type="spellEnd"/>
+      <w:r>
+        <w:rPr>
+          <w:rFonts w:ascii="Arial" w:hAnsi="Arial" w:cs="Arial"/>
+          <w:sz w:val="32"/>
+          <w:szCs w:val="32"/>
+          <w:lang w:val="en-GB"/>
+        </w:rPr>
+        <w:t xml:space="preserve"> class.</w:t>
       </w:r>
       <w:r>
         <w:rPr>
@@ -1397,16 +1548,38 @@
           <w:szCs w:val="32"/>
           <w:lang w:val="en-GB"/>
         </w:rPr>
-        <w:t xml:space="preserve">“super”  </w:t>
-      </w:r>
-      <w:r>
-        <w:rPr>
-          <w:rFonts w:ascii="Arial" w:hAnsi="Arial" w:cs="Arial"/>
-          <w:sz w:val="32"/>
-          <w:szCs w:val="32"/>
-          <w:lang w:val="en-GB"/>
-        </w:rPr>
-        <w:t>is a reference to super class.</w:t>
+        <w:t>“</w:t>
+      </w:r>
+      <w:proofErr w:type="gramStart"/>
+      <w:r>
+        <w:rPr>
+          <w:rFonts w:ascii="Arial" w:hAnsi="Arial" w:cs="Arial"/>
+          <w:b/>
+          <w:bCs/>
+          <w:sz w:val="32"/>
+          <w:szCs w:val="32"/>
+          <w:lang w:val="en-GB"/>
+        </w:rPr>
+        <w:t xml:space="preserve">super”  </w:t>
+      </w:r>
+      <w:r>
+        <w:rPr>
+          <w:rFonts w:ascii="Arial" w:hAnsi="Arial" w:cs="Arial"/>
+          <w:sz w:val="32"/>
+          <w:szCs w:val="32"/>
+          <w:lang w:val="en-GB"/>
+        </w:rPr>
+        <w:t>is</w:t>
+      </w:r>
+      <w:proofErr w:type="gramEnd"/>
+      <w:r>
+        <w:rPr>
+          <w:rFonts w:ascii="Arial" w:hAnsi="Arial" w:cs="Arial"/>
+          <w:sz w:val="32"/>
+          <w:szCs w:val="32"/>
+          <w:lang w:val="en-GB"/>
+        </w:rPr>
+        <w:t xml:space="preserve"> a reference to super class.</w:t>
       </w:r>
       <w:r>
         <w:rPr>
@@ -1678,7 +1851,27 @@
           <w:szCs w:val="32"/>
           <w:lang w:val="en-GB"/>
         </w:rPr>
-        <w:t>3. Method will called depending on the object not on the reference.</w:t>
+        <w:t xml:space="preserve">3. Method will </w:t>
+      </w:r>
+      <w:proofErr w:type="gramStart"/>
+      <w:r>
+        <w:rPr>
+          <w:rFonts w:ascii="Arial" w:hAnsi="Arial" w:cs="Arial"/>
+          <w:sz w:val="32"/>
+          <w:szCs w:val="32"/>
+          <w:lang w:val="en-GB"/>
+        </w:rPr>
+        <w:t>called</w:t>
+      </w:r>
+      <w:proofErr w:type="gramEnd"/>
+      <w:r>
+        <w:rPr>
+          <w:rFonts w:ascii="Arial" w:hAnsi="Arial" w:cs="Arial"/>
+          <w:sz w:val="32"/>
+          <w:szCs w:val="32"/>
+          <w:lang w:val="en-GB"/>
+        </w:rPr>
+        <w:t xml:space="preserve"> depending on the object not on the reference.</w:t>
       </w:r>
     </w:p>
     <w:p>
@@ -1856,7 +2049,27 @@
           <w:szCs w:val="32"/>
           <w:lang w:val="en-GB"/>
         </w:rPr>
-        <w:t>1. We can call smart tv a tv but we can’t called tv a smart tv.</w:t>
+        <w:t xml:space="preserve">1. We can call smart tv a tv but we can’t </w:t>
+      </w:r>
+      <w:proofErr w:type="gramStart"/>
+      <w:r>
+        <w:rPr>
+          <w:rFonts w:ascii="Arial" w:hAnsi="Arial" w:cs="Arial"/>
+          <w:sz w:val="32"/>
+          <w:szCs w:val="32"/>
+          <w:lang w:val="en-GB"/>
+        </w:rPr>
+        <w:t>called</w:t>
+      </w:r>
+      <w:proofErr w:type="gramEnd"/>
+      <w:r>
+        <w:rPr>
+          <w:rFonts w:ascii="Arial" w:hAnsi="Arial" w:cs="Arial"/>
+          <w:sz w:val="32"/>
+          <w:szCs w:val="32"/>
+          <w:lang w:val="en-GB"/>
+        </w:rPr>
+        <w:t xml:space="preserve"> tv a smart tv.</w:t>
       </w:r>
     </w:p>
     <w:p>
@@ -2251,7 +2464,31 @@
           <w:szCs w:val="52"/>
           <w:lang w:val="en-GB"/>
         </w:rPr>
-        <w:t>132. Do’s and Don’ts of Overriding.</w:t>
+        <w:t xml:space="preserve">132. </w:t>
+      </w:r>
+      <w:proofErr w:type="gramStart"/>
+      <w:r>
+        <w:rPr>
+          <w:rFonts w:ascii="Arial" w:hAnsi="Arial" w:cs="Arial"/>
+          <w:b/>
+          <w:bCs/>
+          <w:sz w:val="52"/>
+          <w:szCs w:val="52"/>
+          <w:lang w:val="en-GB"/>
+        </w:rPr>
+        <w:t>Do’s</w:t>
+      </w:r>
+      <w:proofErr w:type="gramEnd"/>
+      <w:r>
+        <w:rPr>
+          <w:rFonts w:ascii="Arial" w:hAnsi="Arial" w:cs="Arial"/>
+          <w:b/>
+          <w:bCs/>
+          <w:sz w:val="52"/>
+          <w:szCs w:val="52"/>
+          <w:lang w:val="en-GB"/>
+        </w:rPr>
+        <w:t xml:space="preserve"> and Don’ts of Overriding.</w:t>
       </w:r>
     </w:p>
     <w:p>
@@ -2291,7 +2528,27 @@
           <w:szCs w:val="32"/>
           <w:lang w:val="en-GB"/>
         </w:rPr>
-        <w:t xml:space="preserve"> Otherwise it will become method overloading or totally different method.</w:t>
+        <w:t xml:space="preserve"> </w:t>
+      </w:r>
+      <w:proofErr w:type="gramStart"/>
+      <w:r>
+        <w:rPr>
+          <w:rFonts w:ascii="Arial" w:hAnsi="Arial" w:cs="Arial"/>
+          <w:sz w:val="32"/>
+          <w:szCs w:val="32"/>
+          <w:lang w:val="en-GB"/>
+        </w:rPr>
+        <w:t>Otherwise</w:t>
+      </w:r>
+      <w:proofErr w:type="gramEnd"/>
+      <w:r>
+        <w:rPr>
+          <w:rFonts w:ascii="Arial" w:hAnsi="Arial" w:cs="Arial"/>
+          <w:sz w:val="32"/>
+          <w:szCs w:val="32"/>
+          <w:lang w:val="en-GB"/>
+        </w:rPr>
+        <w:t xml:space="preserve"> it will become method overloading or totally different method.</w:t>
       </w:r>
     </w:p>
     <w:p>
@@ -2621,37 +2878,6 @@
           <w:lang w:val="en-GB"/>
         </w:rPr>
         <w:t xml:space="preserve"> Even though compiler compiles the code the decision is made in runtime.</w:t>
-      </w:r>
-    </w:p>
-    <w:p>
-      <w:pPr>
-        <w:ind w:left="0"/>
-        <w:rPr>
-          <w:rFonts w:ascii="Arial" w:hAnsi="Arial" w:cs="Arial"/>
-          <w:sz w:val="32"/>
-          <w:szCs w:val="32"/>
-          <w:lang w:val="en-GB"/>
-        </w:rPr>
-      </w:pPr>
-    </w:p>
-    <w:p>
-      <w:pPr>
-        <w:ind w:left="0"/>
-        <w:rPr>
-          <w:rFonts w:ascii="Arial" w:hAnsi="Arial" w:cs="Arial"/>
-          <w:sz w:val="32"/>
-          <w:szCs w:val="32"/>
-          <w:lang w:val="en-GB"/>
-        </w:rPr>
-      </w:pPr>
-      <w:r>
-        <w:rPr>
-          <w:rFonts w:ascii="Arial" w:hAnsi="Arial" w:cs="Arial"/>
-          <w:sz w:val="32"/>
-          <w:szCs w:val="32"/>
-          <w:lang w:val="en-GB"/>
-        </w:rPr>
-        <w:t>This is the change.</w:t>
       </w:r>
     </w:p>
     <w:sectPr>

</xml_diff>

<commit_message>
This is the fourteenth commit.
</commit_message>
<xml_diff>
--- a/Section 12/Inheritance.docx
+++ b/Section 12/Inheritance.docx
@@ -559,27 +559,7 @@
           <w:lang w:val="en-GB"/>
         </w:rPr>
         <w:tab/>
-        <w:t xml:space="preserve">a. </w:t>
-      </w:r>
-      <w:proofErr w:type="spellStart"/>
-      <w:r>
-        <w:rPr>
-          <w:rFonts w:ascii="Arial" w:hAnsi="Arial" w:cs="Arial"/>
-          <w:sz w:val="32"/>
-          <w:szCs w:val="32"/>
-          <w:lang w:val="en-GB"/>
-        </w:rPr>
-        <w:t>accno</w:t>
-      </w:r>
-      <w:proofErr w:type="spellEnd"/>
-      <w:r>
-        <w:rPr>
-          <w:rFonts w:ascii="Arial" w:hAnsi="Arial" w:cs="Arial"/>
-          <w:sz w:val="32"/>
-          <w:szCs w:val="32"/>
-          <w:lang w:val="en-GB"/>
-        </w:rPr>
-        <w:t>.</w:t>
+        <w:t>a. accno.</w:t>
       </w:r>
     </w:p>
     <w:p>
@@ -745,27 +725,7 @@
           <w:lang w:val="en-GB"/>
         </w:rPr>
         <w:tab/>
-        <w:t xml:space="preserve">a. </w:t>
-      </w:r>
-      <w:proofErr w:type="gramStart"/>
-      <w:r>
-        <w:rPr>
-          <w:rFonts w:ascii="Arial" w:hAnsi="Arial" w:cs="Arial"/>
-          <w:sz w:val="32"/>
-          <w:szCs w:val="32"/>
-          <w:lang w:val="en-GB"/>
-        </w:rPr>
-        <w:t>get</w:t>
-      </w:r>
-      <w:proofErr w:type="gramEnd"/>
-      <w:r>
-        <w:rPr>
-          <w:rFonts w:ascii="Arial" w:hAnsi="Arial" w:cs="Arial"/>
-          <w:sz w:val="32"/>
-          <w:szCs w:val="32"/>
-          <w:lang w:val="en-GB"/>
-        </w:rPr>
-        <w:t xml:space="preserve"> methods.</w:t>
+        <w:t>a. get methods.</w:t>
       </w:r>
     </w:p>
     <w:p>
@@ -931,27 +891,7 @@
           <w:lang w:val="en-GB"/>
         </w:rPr>
         <w:tab/>
-        <w:t xml:space="preserve">e. </w:t>
-      </w:r>
-      <w:proofErr w:type="gramStart"/>
-      <w:r>
-        <w:rPr>
-          <w:rFonts w:ascii="Arial" w:hAnsi="Arial" w:cs="Arial"/>
-          <w:sz w:val="32"/>
-          <w:szCs w:val="32"/>
-          <w:lang w:val="en-GB"/>
-        </w:rPr>
-        <w:t>liquidate</w:t>
-      </w:r>
-      <w:proofErr w:type="gramEnd"/>
-      <w:r>
-        <w:rPr>
-          <w:rFonts w:ascii="Arial" w:hAnsi="Arial" w:cs="Arial"/>
-          <w:sz w:val="32"/>
-          <w:szCs w:val="32"/>
-          <w:lang w:val="en-GB"/>
-        </w:rPr>
-        <w:t>.</w:t>
+        <w:t>e. liquidate.</w:t>
       </w:r>
     </w:p>
     <w:p>
@@ -992,47 +932,7 @@
           <w:lang w:val="en-GB"/>
         </w:rPr>
         <w:tab/>
-        <w:t xml:space="preserve">a. </w:t>
-      </w:r>
-      <w:proofErr w:type="gramStart"/>
-      <w:r>
-        <w:rPr>
-          <w:rFonts w:ascii="Arial" w:hAnsi="Arial" w:cs="Arial"/>
-          <w:sz w:val="32"/>
-          <w:szCs w:val="32"/>
-          <w:lang w:val="en-GB"/>
-        </w:rPr>
-        <w:t>pay</w:t>
-      </w:r>
-      <w:proofErr w:type="gramEnd"/>
-      <w:r>
-        <w:rPr>
-          <w:rFonts w:ascii="Arial" w:hAnsi="Arial" w:cs="Arial"/>
-          <w:sz w:val="32"/>
-          <w:szCs w:val="32"/>
-          <w:lang w:val="en-GB"/>
-        </w:rPr>
-        <w:t xml:space="preserve"> </w:t>
-      </w:r>
-      <w:proofErr w:type="spellStart"/>
-      <w:r>
-        <w:rPr>
-          <w:rFonts w:ascii="Arial" w:hAnsi="Arial" w:cs="Arial"/>
-          <w:sz w:val="32"/>
-          <w:szCs w:val="32"/>
-          <w:lang w:val="en-GB"/>
-        </w:rPr>
-        <w:t>emi</w:t>
-      </w:r>
-      <w:proofErr w:type="spellEnd"/>
-      <w:r>
-        <w:rPr>
-          <w:rFonts w:ascii="Arial" w:hAnsi="Arial" w:cs="Arial"/>
-          <w:sz w:val="32"/>
-          <w:szCs w:val="32"/>
-          <w:lang w:val="en-GB"/>
-        </w:rPr>
-        <w:t>.</w:t>
+        <w:t>a. pay emi.</w:t>
       </w:r>
     </w:p>
     <w:p>
@@ -1152,19 +1052,8 @@
           <w:szCs w:val="32"/>
           <w:lang w:val="en-GB"/>
         </w:rPr>
-        <w:t xml:space="preserve">1. When we create of child class the parent class constructor is executed first and then the child class constructor. When create object of child </w:t>
-      </w:r>
-      <w:proofErr w:type="gramStart"/>
-      <w:r>
-        <w:rPr>
-          <w:rFonts w:ascii="Arial" w:hAnsi="Arial" w:cs="Arial"/>
-          <w:sz w:val="32"/>
-          <w:szCs w:val="32"/>
-          <w:lang w:val="en-GB"/>
-        </w:rPr>
-        <w:t>class .</w:t>
-      </w:r>
-      <w:proofErr w:type="gramEnd"/>
+        <w:t>1. When we create of child class the parent class constructor is executed first and then the child class constructor. When create object of child class .</w:t>
+      </w:r>
     </w:p>
     <w:p>
       <w:pPr>
@@ -1300,27 +1189,7 @@
           <w:szCs w:val="32"/>
           <w:lang w:val="en-GB"/>
         </w:rPr>
-        <w:t xml:space="preserve">2. </w:t>
-      </w:r>
-      <w:proofErr w:type="gramStart"/>
-      <w:r>
-        <w:rPr>
-          <w:rFonts w:ascii="Arial" w:hAnsi="Arial" w:cs="Arial"/>
-          <w:sz w:val="32"/>
-          <w:szCs w:val="32"/>
-          <w:lang w:val="en-GB"/>
-        </w:rPr>
-        <w:t>super(</w:t>
-      </w:r>
-      <w:proofErr w:type="gramEnd"/>
-      <w:r>
-        <w:rPr>
-          <w:rFonts w:ascii="Arial" w:hAnsi="Arial" w:cs="Arial"/>
-          <w:sz w:val="32"/>
-          <w:szCs w:val="32"/>
-          <w:lang w:val="en-GB"/>
-        </w:rPr>
-        <w:t>param..) means it is calling the constructor.</w:t>
+        <w:t>2. super(param..) means it is calling the constructor.</w:t>
       </w:r>
       <w:r>
         <w:rPr>
@@ -1349,27 +1218,7 @@
           <w:szCs w:val="32"/>
           <w:lang w:val="en-GB"/>
         </w:rPr>
-        <w:t xml:space="preserve">3. We can’t access the parent class using the super in the </w:t>
-      </w:r>
-      <w:proofErr w:type="spellStart"/>
-      <w:r>
-        <w:rPr>
-          <w:rFonts w:ascii="Arial" w:hAnsi="Arial" w:cs="Arial"/>
-          <w:sz w:val="32"/>
-          <w:szCs w:val="32"/>
-          <w:lang w:val="en-GB"/>
-        </w:rPr>
-        <w:t>grand child</w:t>
-      </w:r>
-      <w:proofErr w:type="spellEnd"/>
-      <w:r>
-        <w:rPr>
-          <w:rFonts w:ascii="Arial" w:hAnsi="Arial" w:cs="Arial"/>
-          <w:sz w:val="32"/>
-          <w:szCs w:val="32"/>
-          <w:lang w:val="en-GB"/>
-        </w:rPr>
-        <w:t xml:space="preserve"> class.</w:t>
+        <w:t>3. We can’t access the parent class using the super in the grand child class.</w:t>
       </w:r>
       <w:r>
         <w:rPr>
@@ -1548,38 +1397,16 @@
           <w:szCs w:val="32"/>
           <w:lang w:val="en-GB"/>
         </w:rPr>
-        <w:t>“</w:t>
-      </w:r>
-      <w:proofErr w:type="gramStart"/>
-      <w:r>
-        <w:rPr>
-          <w:rFonts w:ascii="Arial" w:hAnsi="Arial" w:cs="Arial"/>
-          <w:b/>
-          <w:bCs/>
-          <w:sz w:val="32"/>
-          <w:szCs w:val="32"/>
-          <w:lang w:val="en-GB"/>
-        </w:rPr>
-        <w:t xml:space="preserve">super”  </w:t>
-      </w:r>
-      <w:r>
-        <w:rPr>
-          <w:rFonts w:ascii="Arial" w:hAnsi="Arial" w:cs="Arial"/>
-          <w:sz w:val="32"/>
-          <w:szCs w:val="32"/>
-          <w:lang w:val="en-GB"/>
-        </w:rPr>
-        <w:t>is</w:t>
-      </w:r>
-      <w:proofErr w:type="gramEnd"/>
-      <w:r>
-        <w:rPr>
-          <w:rFonts w:ascii="Arial" w:hAnsi="Arial" w:cs="Arial"/>
-          <w:sz w:val="32"/>
-          <w:szCs w:val="32"/>
-          <w:lang w:val="en-GB"/>
-        </w:rPr>
-        <w:t xml:space="preserve"> a reference to super class.</w:t>
+        <w:t xml:space="preserve">“super”  </w:t>
+      </w:r>
+      <w:r>
+        <w:rPr>
+          <w:rFonts w:ascii="Arial" w:hAnsi="Arial" w:cs="Arial"/>
+          <w:sz w:val="32"/>
+          <w:szCs w:val="32"/>
+          <w:lang w:val="en-GB"/>
+        </w:rPr>
+        <w:t>is a reference to super class.</w:t>
       </w:r>
       <w:r>
         <w:rPr>
@@ -1851,27 +1678,7 @@
           <w:szCs w:val="32"/>
           <w:lang w:val="en-GB"/>
         </w:rPr>
-        <w:t xml:space="preserve">3. Method will </w:t>
-      </w:r>
-      <w:proofErr w:type="gramStart"/>
-      <w:r>
-        <w:rPr>
-          <w:rFonts w:ascii="Arial" w:hAnsi="Arial" w:cs="Arial"/>
-          <w:sz w:val="32"/>
-          <w:szCs w:val="32"/>
-          <w:lang w:val="en-GB"/>
-        </w:rPr>
-        <w:t>called</w:t>
-      </w:r>
-      <w:proofErr w:type="gramEnd"/>
-      <w:r>
-        <w:rPr>
-          <w:rFonts w:ascii="Arial" w:hAnsi="Arial" w:cs="Arial"/>
-          <w:sz w:val="32"/>
-          <w:szCs w:val="32"/>
-          <w:lang w:val="en-GB"/>
-        </w:rPr>
-        <w:t xml:space="preserve"> depending on the object not on the reference.</w:t>
+        <w:t>3. Method will called depending on the object not on the reference.</w:t>
       </w:r>
     </w:p>
     <w:p>
@@ -2049,27 +1856,7 @@
           <w:szCs w:val="32"/>
           <w:lang w:val="en-GB"/>
         </w:rPr>
-        <w:t xml:space="preserve">1. We can call smart tv a tv but we can’t </w:t>
-      </w:r>
-      <w:proofErr w:type="gramStart"/>
-      <w:r>
-        <w:rPr>
-          <w:rFonts w:ascii="Arial" w:hAnsi="Arial" w:cs="Arial"/>
-          <w:sz w:val="32"/>
-          <w:szCs w:val="32"/>
-          <w:lang w:val="en-GB"/>
-        </w:rPr>
-        <w:t>called</w:t>
-      </w:r>
-      <w:proofErr w:type="gramEnd"/>
-      <w:r>
-        <w:rPr>
-          <w:rFonts w:ascii="Arial" w:hAnsi="Arial" w:cs="Arial"/>
-          <w:sz w:val="32"/>
-          <w:szCs w:val="32"/>
-          <w:lang w:val="en-GB"/>
-        </w:rPr>
-        <w:t xml:space="preserve"> tv a smart tv.</w:t>
+        <w:t>1. We can call smart tv a tv but we can’t called tv a smart tv.</w:t>
       </w:r>
     </w:p>
     <w:p>
@@ -2464,10 +2251,196 @@
           <w:szCs w:val="52"/>
           <w:lang w:val="en-GB"/>
         </w:rPr>
-        <w:t xml:space="preserve">132. </w:t>
-      </w:r>
-      <w:proofErr w:type="gramStart"/>
-      <w:r>
+        <w:t>132. Do’s and Don’ts of Overriding.</w:t>
+      </w:r>
+    </w:p>
+    <w:p>
+      <w:pPr>
+        <w:ind w:left="0"/>
+        <w:rPr>
+          <w:rFonts w:ascii="Arial" w:hAnsi="Arial" w:cs="Arial"/>
+          <w:sz w:val="32"/>
+          <w:szCs w:val="32"/>
+          <w:lang w:val="en-GB"/>
+        </w:rPr>
+      </w:pPr>
+    </w:p>
+    <w:p>
+      <w:pPr>
+        <w:ind w:left="0"/>
+        <w:rPr>
+          <w:rFonts w:ascii="Arial" w:hAnsi="Arial" w:cs="Arial"/>
+          <w:sz w:val="32"/>
+          <w:szCs w:val="32"/>
+          <w:lang w:val="en-GB"/>
+        </w:rPr>
+      </w:pPr>
+      <w:r>
+        <w:rPr>
+          <w:rFonts w:ascii="Arial" w:hAnsi="Arial" w:cs="Arial"/>
+          <w:sz w:val="32"/>
+          <w:szCs w:val="32"/>
+          <w:lang w:val="en-GB"/>
+        </w:rPr>
+        <w:t>1. Signature of the method must be same.</w:t>
+      </w:r>
+      <w:r>
+        <w:rPr>
+          <w:rFonts w:ascii="Arial" w:hAnsi="Arial" w:cs="Arial"/>
+          <w:sz w:val="32"/>
+          <w:szCs w:val="32"/>
+          <w:lang w:val="en-GB"/>
+        </w:rPr>
+        <w:t xml:space="preserve"> Otherwise it will become method overloading or totally different method.</w:t>
+      </w:r>
+    </w:p>
+    <w:p>
+      <w:pPr>
+        <w:ind w:left="0"/>
+        <w:rPr>
+          <w:rFonts w:ascii="Arial" w:hAnsi="Arial" w:cs="Arial"/>
+          <w:sz w:val="32"/>
+          <w:szCs w:val="32"/>
+          <w:lang w:val="en-GB"/>
+        </w:rPr>
+      </w:pPr>
+      <w:r>
+        <w:rPr>
+          <w:rFonts w:ascii="Arial" w:hAnsi="Arial" w:cs="Arial"/>
+          <w:sz w:val="32"/>
+          <w:szCs w:val="32"/>
+          <w:lang w:val="en-GB"/>
+        </w:rPr>
+        <w:t xml:space="preserve">2. </w:t>
+      </w:r>
+      <w:r>
+        <w:rPr>
+          <w:rFonts w:ascii="Arial" w:hAnsi="Arial" w:cs="Arial"/>
+          <w:sz w:val="32"/>
+          <w:szCs w:val="32"/>
+          <w:lang w:val="en-GB"/>
+        </w:rPr>
+        <w:t>We can return object using method.</w:t>
+      </w:r>
+    </w:p>
+    <w:p>
+      <w:pPr>
+        <w:ind w:left="0"/>
+        <w:rPr>
+          <w:rFonts w:ascii="Arial" w:hAnsi="Arial" w:cs="Arial"/>
+          <w:sz w:val="32"/>
+          <w:szCs w:val="32"/>
+          <w:lang w:val="en-GB"/>
+        </w:rPr>
+      </w:pPr>
+      <w:r>
+        <w:rPr>
+          <w:rFonts w:ascii="Arial" w:hAnsi="Arial" w:cs="Arial"/>
+          <w:sz w:val="32"/>
+          <w:szCs w:val="32"/>
+          <w:lang w:val="en-GB"/>
+        </w:rPr>
+        <w:t>3. We cannot override static and final methods.</w:t>
+      </w:r>
+    </w:p>
+    <w:p>
+      <w:pPr>
+        <w:ind w:left="0"/>
+        <w:rPr>
+          <w:rFonts w:ascii="Arial" w:hAnsi="Arial" w:cs="Arial"/>
+          <w:sz w:val="32"/>
+          <w:szCs w:val="32"/>
+          <w:lang w:val="en-GB"/>
+        </w:rPr>
+      </w:pPr>
+      <w:r>
+        <w:rPr>
+          <w:rFonts w:ascii="Arial" w:hAnsi="Arial" w:cs="Arial"/>
+          <w:sz w:val="32"/>
+          <w:szCs w:val="32"/>
+          <w:lang w:val="en-GB"/>
+        </w:rPr>
+        <w:t>4. There are three access modifiers.</w:t>
+      </w:r>
+    </w:p>
+    <w:p>
+      <w:pPr>
+        <w:ind w:left="0"/>
+        <w:rPr>
+          <w:rFonts w:ascii="Arial" w:hAnsi="Arial" w:cs="Arial"/>
+          <w:sz w:val="32"/>
+          <w:szCs w:val="32"/>
+          <w:lang w:val="en-GB"/>
+        </w:rPr>
+      </w:pPr>
+      <w:r>
+        <w:rPr>
+          <w:rFonts w:ascii="Arial" w:hAnsi="Arial" w:cs="Arial"/>
+          <w:sz w:val="32"/>
+          <w:szCs w:val="32"/>
+          <w:lang w:val="en-GB"/>
+        </w:rPr>
+        <w:tab/>
+        <w:t>a. public:</w:t>
+      </w:r>
+    </w:p>
+    <w:p>
+      <w:pPr>
+        <w:ind w:left="0"/>
+        <w:rPr>
+          <w:rFonts w:ascii="Arial" w:hAnsi="Arial" w:cs="Arial"/>
+          <w:sz w:val="32"/>
+          <w:szCs w:val="32"/>
+          <w:lang w:val="en-GB"/>
+        </w:rPr>
+      </w:pPr>
+      <w:r>
+        <w:rPr>
+          <w:rFonts w:ascii="Arial" w:hAnsi="Arial" w:cs="Arial"/>
+          <w:sz w:val="32"/>
+          <w:szCs w:val="32"/>
+          <w:lang w:val="en-GB"/>
+        </w:rPr>
+        <w:tab/>
+        <w:t>b. protected:</w:t>
+      </w:r>
+    </w:p>
+    <w:p>
+      <w:pPr>
+        <w:ind w:left="0"/>
+        <w:rPr>
+          <w:rFonts w:ascii="Arial" w:hAnsi="Arial" w:cs="Arial"/>
+          <w:sz w:val="32"/>
+          <w:szCs w:val="32"/>
+          <w:lang w:val="en-GB"/>
+        </w:rPr>
+      </w:pPr>
+      <w:r>
+        <w:rPr>
+          <w:rFonts w:ascii="Arial" w:hAnsi="Arial" w:cs="Arial"/>
+          <w:sz w:val="32"/>
+          <w:szCs w:val="32"/>
+          <w:lang w:val="en-GB"/>
+        </w:rPr>
+        <w:tab/>
+        <w:t>c. public:</w:t>
+      </w:r>
+    </w:p>
+    <w:p>
+      <w:pPr>
+        <w:ind w:left="0"/>
+        <w:rPr>
+          <w:rFonts w:ascii="Arial" w:hAnsi="Arial" w:cs="Arial"/>
+          <w:sz w:val="32"/>
+          <w:szCs w:val="32"/>
+          <w:lang w:val="en-GB"/>
+        </w:rPr>
+      </w:pPr>
+    </w:p>
+    <w:p>
+      <w:pPr>
+        <w:ind w:left="0"/>
+        <w:jc w:val="center"/>
         <w:rPr>
           <w:rFonts w:ascii="Arial" w:hAnsi="Arial" w:cs="Arial"/>
           <w:b/>
@@ -2476,9 +2449,7 @@
           <w:szCs w:val="52"/>
           <w:lang w:val="en-GB"/>
         </w:rPr>
-        <w:t>Do’s</w:t>
-      </w:r>
-      <w:proofErr w:type="gramEnd"/>
+      </w:pPr>
       <w:r>
         <w:rPr>
           <w:rFonts w:ascii="Arial" w:hAnsi="Arial" w:cs="Arial"/>
@@ -2488,234 +2459,6 @@
           <w:szCs w:val="52"/>
           <w:lang w:val="en-GB"/>
         </w:rPr>
-        <w:t xml:space="preserve"> and Don’ts of Overriding.</w:t>
-      </w:r>
-    </w:p>
-    <w:p>
-      <w:pPr>
-        <w:ind w:left="0"/>
-        <w:rPr>
-          <w:rFonts w:ascii="Arial" w:hAnsi="Arial" w:cs="Arial"/>
-          <w:sz w:val="32"/>
-          <w:szCs w:val="32"/>
-          <w:lang w:val="en-GB"/>
-        </w:rPr>
-      </w:pPr>
-    </w:p>
-    <w:p>
-      <w:pPr>
-        <w:ind w:left="0"/>
-        <w:rPr>
-          <w:rFonts w:ascii="Arial" w:hAnsi="Arial" w:cs="Arial"/>
-          <w:sz w:val="32"/>
-          <w:szCs w:val="32"/>
-          <w:lang w:val="en-GB"/>
-        </w:rPr>
-      </w:pPr>
-      <w:r>
-        <w:rPr>
-          <w:rFonts w:ascii="Arial" w:hAnsi="Arial" w:cs="Arial"/>
-          <w:sz w:val="32"/>
-          <w:szCs w:val="32"/>
-          <w:lang w:val="en-GB"/>
-        </w:rPr>
-        <w:t>1. Signature of the method must be same.</w:t>
-      </w:r>
-      <w:r>
-        <w:rPr>
-          <w:rFonts w:ascii="Arial" w:hAnsi="Arial" w:cs="Arial"/>
-          <w:sz w:val="32"/>
-          <w:szCs w:val="32"/>
-          <w:lang w:val="en-GB"/>
-        </w:rPr>
-        <w:t xml:space="preserve"> </w:t>
-      </w:r>
-      <w:proofErr w:type="gramStart"/>
-      <w:r>
-        <w:rPr>
-          <w:rFonts w:ascii="Arial" w:hAnsi="Arial" w:cs="Arial"/>
-          <w:sz w:val="32"/>
-          <w:szCs w:val="32"/>
-          <w:lang w:val="en-GB"/>
-        </w:rPr>
-        <w:t>Otherwise</w:t>
-      </w:r>
-      <w:proofErr w:type="gramEnd"/>
-      <w:r>
-        <w:rPr>
-          <w:rFonts w:ascii="Arial" w:hAnsi="Arial" w:cs="Arial"/>
-          <w:sz w:val="32"/>
-          <w:szCs w:val="32"/>
-          <w:lang w:val="en-GB"/>
-        </w:rPr>
-        <w:t xml:space="preserve"> it will become method overloading or totally different method.</w:t>
-      </w:r>
-    </w:p>
-    <w:p>
-      <w:pPr>
-        <w:ind w:left="0"/>
-        <w:rPr>
-          <w:rFonts w:ascii="Arial" w:hAnsi="Arial" w:cs="Arial"/>
-          <w:sz w:val="32"/>
-          <w:szCs w:val="32"/>
-          <w:lang w:val="en-GB"/>
-        </w:rPr>
-      </w:pPr>
-      <w:r>
-        <w:rPr>
-          <w:rFonts w:ascii="Arial" w:hAnsi="Arial" w:cs="Arial"/>
-          <w:sz w:val="32"/>
-          <w:szCs w:val="32"/>
-          <w:lang w:val="en-GB"/>
-        </w:rPr>
-        <w:t xml:space="preserve">2. </w:t>
-      </w:r>
-      <w:r>
-        <w:rPr>
-          <w:rFonts w:ascii="Arial" w:hAnsi="Arial" w:cs="Arial"/>
-          <w:sz w:val="32"/>
-          <w:szCs w:val="32"/>
-          <w:lang w:val="en-GB"/>
-        </w:rPr>
-        <w:t>We can return object using method.</w:t>
-      </w:r>
-    </w:p>
-    <w:p>
-      <w:pPr>
-        <w:ind w:left="0"/>
-        <w:rPr>
-          <w:rFonts w:ascii="Arial" w:hAnsi="Arial" w:cs="Arial"/>
-          <w:sz w:val="32"/>
-          <w:szCs w:val="32"/>
-          <w:lang w:val="en-GB"/>
-        </w:rPr>
-      </w:pPr>
-      <w:r>
-        <w:rPr>
-          <w:rFonts w:ascii="Arial" w:hAnsi="Arial" w:cs="Arial"/>
-          <w:sz w:val="32"/>
-          <w:szCs w:val="32"/>
-          <w:lang w:val="en-GB"/>
-        </w:rPr>
-        <w:t>3. We cannot override static and final methods.</w:t>
-      </w:r>
-    </w:p>
-    <w:p>
-      <w:pPr>
-        <w:ind w:left="0"/>
-        <w:rPr>
-          <w:rFonts w:ascii="Arial" w:hAnsi="Arial" w:cs="Arial"/>
-          <w:sz w:val="32"/>
-          <w:szCs w:val="32"/>
-          <w:lang w:val="en-GB"/>
-        </w:rPr>
-      </w:pPr>
-      <w:r>
-        <w:rPr>
-          <w:rFonts w:ascii="Arial" w:hAnsi="Arial" w:cs="Arial"/>
-          <w:sz w:val="32"/>
-          <w:szCs w:val="32"/>
-          <w:lang w:val="en-GB"/>
-        </w:rPr>
-        <w:t>4. There are three access modifiers.</w:t>
-      </w:r>
-    </w:p>
-    <w:p>
-      <w:pPr>
-        <w:ind w:left="0"/>
-        <w:rPr>
-          <w:rFonts w:ascii="Arial" w:hAnsi="Arial" w:cs="Arial"/>
-          <w:sz w:val="32"/>
-          <w:szCs w:val="32"/>
-          <w:lang w:val="en-GB"/>
-        </w:rPr>
-      </w:pPr>
-      <w:r>
-        <w:rPr>
-          <w:rFonts w:ascii="Arial" w:hAnsi="Arial" w:cs="Arial"/>
-          <w:sz w:val="32"/>
-          <w:szCs w:val="32"/>
-          <w:lang w:val="en-GB"/>
-        </w:rPr>
-        <w:tab/>
-        <w:t>a. public:</w:t>
-      </w:r>
-    </w:p>
-    <w:p>
-      <w:pPr>
-        <w:ind w:left="0"/>
-        <w:rPr>
-          <w:rFonts w:ascii="Arial" w:hAnsi="Arial" w:cs="Arial"/>
-          <w:sz w:val="32"/>
-          <w:szCs w:val="32"/>
-          <w:lang w:val="en-GB"/>
-        </w:rPr>
-      </w:pPr>
-      <w:r>
-        <w:rPr>
-          <w:rFonts w:ascii="Arial" w:hAnsi="Arial" w:cs="Arial"/>
-          <w:sz w:val="32"/>
-          <w:szCs w:val="32"/>
-          <w:lang w:val="en-GB"/>
-        </w:rPr>
-        <w:tab/>
-        <w:t>b. protected:</w:t>
-      </w:r>
-    </w:p>
-    <w:p>
-      <w:pPr>
-        <w:ind w:left="0"/>
-        <w:rPr>
-          <w:rFonts w:ascii="Arial" w:hAnsi="Arial" w:cs="Arial"/>
-          <w:sz w:val="32"/>
-          <w:szCs w:val="32"/>
-          <w:lang w:val="en-GB"/>
-        </w:rPr>
-      </w:pPr>
-      <w:r>
-        <w:rPr>
-          <w:rFonts w:ascii="Arial" w:hAnsi="Arial" w:cs="Arial"/>
-          <w:sz w:val="32"/>
-          <w:szCs w:val="32"/>
-          <w:lang w:val="en-GB"/>
-        </w:rPr>
-        <w:tab/>
-        <w:t>c. public:</w:t>
-      </w:r>
-    </w:p>
-    <w:p>
-      <w:pPr>
-        <w:ind w:left="0"/>
-        <w:rPr>
-          <w:rFonts w:ascii="Arial" w:hAnsi="Arial" w:cs="Arial"/>
-          <w:sz w:val="32"/>
-          <w:szCs w:val="32"/>
-          <w:lang w:val="en-GB"/>
-        </w:rPr>
-      </w:pPr>
-    </w:p>
-    <w:p>
-      <w:pPr>
-        <w:ind w:left="0"/>
-        <w:jc w:val="center"/>
-        <w:rPr>
-          <w:rFonts w:ascii="Arial" w:hAnsi="Arial" w:cs="Arial"/>
-          <w:b/>
-          <w:bCs/>
-          <w:sz w:val="52"/>
-          <w:szCs w:val="52"/>
-          <w:lang w:val="en-GB"/>
-        </w:rPr>
-      </w:pPr>
-      <w:r>
-        <w:rPr>
-          <w:rFonts w:ascii="Arial" w:hAnsi="Arial" w:cs="Arial"/>
-          <w:b/>
-          <w:bCs/>
-          <w:sz w:val="52"/>
-          <w:szCs w:val="52"/>
-          <w:lang w:val="en-GB"/>
-        </w:rPr>
         <w:lastRenderedPageBreak/>
         <w:t>133. Polymorphism using overloading and overriding.</w:t>
       </w:r>
@@ -2877,7 +2620,16 @@
           <w:szCs w:val="32"/>
           <w:lang w:val="en-GB"/>
         </w:rPr>
-        <w:t xml:space="preserve"> Even though compiler compiles the code the decision is made in runtime.</w:t>
+        <w:t xml:space="preserve"> Even though compiler compiles the code the decision is made in runtime</w:t>
+      </w:r>
+      <w:r>
+        <w:rPr>
+          <w:rFonts w:ascii="Arial" w:hAnsi="Arial" w:cs="Arial"/>
+          <w:sz w:val="32"/>
+          <w:szCs w:val="32"/>
+          <w:lang w:val="en-GB"/>
+        </w:rPr>
+        <w:t>.</w:t>
       </w:r>
     </w:p>
     <w:sectPr>

</xml_diff>